<commit_message>
updated UNLV grad date
</commit_message>
<xml_diff>
--- a/assets/resume/Jose_Rosario-Lopez.docx
+++ b/assets/resume/Jose_Rosario-Lopez.docx
@@ -1148,641 +1148,649 @@
         </w:rPr>
         <w:t>XML</w:t>
       </w:r>
+    </w:p>
+    <w:p>
+      <w:pPr>
+        <w:rPr>
+          <w:rFonts w:ascii="Arial" w:eastAsia="Times New Roman" w:hAnsi="Arial" w:cs="Arial"/>
+          <w:color w:val="939598"/>
+        </w:rPr>
+      </w:pPr>
+      <w:r>
+        <w:rPr>
+          <w:rFonts w:ascii="Arial" w:eastAsia="Times New Roman" w:hAnsi="Arial" w:cs="Arial"/>
+          <w:color w:val="939598"/>
+        </w:rPr>
+        <w:tab/>
+      </w:r>
+      <w:r>
+        <w:rPr>
+          <w:rFonts w:ascii="Arial" w:eastAsia="Times New Roman" w:hAnsi="Arial" w:cs="Arial"/>
+          <w:color w:val="939598"/>
+        </w:rPr>
+        <w:tab/>
+      </w:r>
+      <w:r>
+        <w:rPr>
+          <w:rFonts w:ascii="Arial" w:eastAsia="Times New Roman" w:hAnsi="Arial" w:cs="Arial"/>
+          <w:color w:val="939598"/>
+        </w:rPr>
+        <w:tab/>
+        <w:t>CSS3</w:t>
+      </w:r>
+      <w:r>
+        <w:rPr>
+          <w:rFonts w:ascii="Arial" w:eastAsia="Times New Roman" w:hAnsi="Arial" w:cs="Arial"/>
+          <w:color w:val="939598"/>
+        </w:rPr>
+        <w:tab/>
+      </w:r>
+      <w:r>
+        <w:rPr>
+          <w:rFonts w:ascii="Arial" w:eastAsia="Times New Roman" w:hAnsi="Arial" w:cs="Arial"/>
+          <w:color w:val="939598"/>
+        </w:rPr>
+        <w:tab/>
+      </w:r>
+      <w:r>
+        <w:rPr>
+          <w:rFonts w:ascii="Arial" w:eastAsia="Times New Roman" w:hAnsi="Arial" w:cs="Arial"/>
+          <w:color w:val="939598"/>
+        </w:rPr>
+        <w:t xml:space="preserve">    Xcode</w:t>
+      </w:r>
+      <w:r>
+        <w:rPr>
+          <w:rFonts w:ascii="Arial" w:eastAsia="Times New Roman" w:hAnsi="Arial" w:cs="Arial"/>
+          <w:color w:val="939598"/>
+        </w:rPr>
+        <w:tab/>
+      </w:r>
+      <w:r>
+        <w:rPr>
+          <w:rFonts w:ascii="Arial" w:eastAsia="Times New Roman" w:hAnsi="Arial" w:cs="Arial"/>
+          <w:color w:val="939598"/>
+        </w:rPr>
+        <w:tab/>
+        <w:t xml:space="preserve">     </w:t>
+      </w:r>
+      <w:r>
+        <w:rPr>
+          <w:rFonts w:ascii="Arial" w:eastAsia="Times New Roman" w:hAnsi="Arial" w:cs="Arial"/>
+          <w:color w:val="939598"/>
+        </w:rPr>
+        <w:t>SOAP/REST</w:t>
+      </w:r>
+    </w:p>
+    <w:p>
+      <w:pPr>
+        <w:rPr>
+          <w:rFonts w:ascii="Arial" w:eastAsia="Times New Roman" w:hAnsi="Arial" w:cs="Arial"/>
+          <w:color w:val="6D6E71"/>
+          <w:sz w:val="22"/>
+          <w:szCs w:val="22"/>
+        </w:rPr>
+      </w:pPr>
+      <w:r>
+        <w:rPr>
+          <w:rFonts w:ascii="Arial" w:eastAsia="Times New Roman" w:hAnsi="Arial" w:cs="Arial"/>
+          <w:color w:val="939598"/>
+        </w:rPr>
+        <w:tab/>
+      </w:r>
+      <w:r>
+        <w:rPr>
+          <w:rFonts w:ascii="Arial" w:eastAsia="Times New Roman" w:hAnsi="Arial" w:cs="Arial"/>
+          <w:color w:val="939598"/>
+        </w:rPr>
+        <w:tab/>
+      </w:r>
+      <w:r>
+        <w:rPr>
+          <w:rFonts w:ascii="Arial" w:eastAsia="Times New Roman" w:hAnsi="Arial" w:cs="Arial"/>
+          <w:color w:val="939598"/>
+        </w:rPr>
+        <w:tab/>
+        <w:t>JavaScript</w:t>
+      </w:r>
+      <w:r>
+        <w:rPr>
+          <w:rFonts w:ascii="Arial" w:eastAsia="Times New Roman" w:hAnsi="Arial" w:cs="Arial"/>
+          <w:color w:val="939598"/>
+        </w:rPr>
+        <w:tab/>
+        <w:t xml:space="preserve">    </w:t>
+      </w:r>
+      <w:r>
+        <w:rPr>
+          <w:rFonts w:ascii="Arial" w:eastAsia="Times New Roman" w:hAnsi="Arial" w:cs="Arial"/>
+          <w:color w:val="939598"/>
+        </w:rPr>
+        <w:t>Sencha Touch 2</w:t>
+      </w:r>
+      <w:r>
+        <w:rPr>
+          <w:rFonts w:ascii="Arial" w:eastAsia="Times New Roman" w:hAnsi="Arial" w:cs="Arial"/>
+          <w:color w:val="939598"/>
+        </w:rPr>
+        <w:tab/>
+      </w:r>
+      <w:r>
+        <w:rPr>
+          <w:rFonts w:ascii="Arial" w:eastAsia="Times New Roman" w:hAnsi="Arial" w:cs="Arial"/>
+          <w:color w:val="939598"/>
+        </w:rPr>
+        <w:t xml:space="preserve">     </w:t>
+      </w:r>
+      <w:r>
+        <w:rPr>
+          <w:rFonts w:ascii="Arial" w:eastAsia="Times New Roman" w:hAnsi="Arial" w:cs="Arial"/>
+          <w:color w:val="939598"/>
+        </w:rPr>
+        <w:t>AJAX</w:t>
+      </w:r>
+    </w:p>
+    <w:p>
+      <w:pPr>
+        <w:rPr>
+          <w:rFonts w:ascii="Arial" w:eastAsia="Times New Roman" w:hAnsi="Arial" w:cs="Arial"/>
+        </w:rPr>
+      </w:pPr>
+    </w:p>
+    <w:p>
+      <w:pPr>
+        <w:rPr>
+          <w:rFonts w:ascii="Arial" w:eastAsia="Times New Roman" w:hAnsi="Arial" w:cs="Arial"/>
+        </w:rPr>
+      </w:pPr>
+      <w:r>
+        <w:rPr>
+          <w:rFonts w:ascii="Arial" w:eastAsia="Times New Roman" w:hAnsi="Arial" w:cs="Arial"/>
+          <w:color w:val="88B23F"/>
+        </w:rPr>
+        <w:t>SOFTWARE</w:t>
+      </w:r>
+      <w:r>
+        <w:rPr>
+          <w:rFonts w:ascii="Arial" w:eastAsia="Times New Roman" w:hAnsi="Arial" w:cs="Arial"/>
+        </w:rPr>
+        <w:tab/>
+      </w:r>
+      <w:r>
+        <w:rPr>
+          <w:rFonts w:ascii="Arial" w:eastAsia="Times New Roman" w:hAnsi="Arial" w:cs="Arial"/>
+        </w:rPr>
+        <w:tab/>
+      </w:r>
+      <w:r>
+        <w:rPr>
+          <w:rFonts w:ascii="Arial" w:eastAsia="Times New Roman" w:hAnsi="Arial" w:cs="Arial"/>
+          <w:b/>
+          <w:color w:val="6D6E71"/>
+        </w:rPr>
+        <w:t>Design</w:t>
+      </w:r>
+      <w:r>
+        <w:rPr>
+          <w:rFonts w:ascii="Arial" w:eastAsia="Times New Roman" w:hAnsi="Arial" w:cs="Arial"/>
+          <w:color w:val="6D6E71"/>
+        </w:rPr>
+        <w:tab/>
+      </w:r>
+      <w:r>
+        <w:rPr>
+          <w:rFonts w:ascii="Arial" w:eastAsia="Times New Roman" w:hAnsi="Arial" w:cs="Arial"/>
+          <w:color w:val="6D6E71"/>
+        </w:rPr>
+        <w:t xml:space="preserve">    </w:t>
+      </w:r>
+      <w:r>
+        <w:rPr>
+          <w:rFonts w:ascii="Arial" w:eastAsia="Times New Roman" w:hAnsi="Arial" w:cs="Arial"/>
+          <w:b/>
+          <w:color w:val="6D6E71"/>
+        </w:rPr>
+        <w:t>Development</w:t>
+      </w:r>
+    </w:p>
+    <w:p>
+      <w:pPr>
+        <w:rPr>
+          <w:rFonts w:ascii="Arial" w:eastAsia="Times New Roman" w:hAnsi="Arial" w:cs="Arial"/>
+          <w:color w:val="939598"/>
+        </w:rPr>
+      </w:pPr>
+      <w:r>
+        <w:rPr>
+          <w:rFonts w:ascii="Arial" w:eastAsia="Times New Roman" w:hAnsi="Arial" w:cs="Arial"/>
+          <w:color w:val="88B23F"/>
+        </w:rPr>
+        <w:t>SKILLS</w:t>
+      </w:r>
+      <w:r>
+        <w:rPr>
+          <w:rFonts w:ascii="Arial" w:eastAsia="Times New Roman" w:hAnsi="Arial" w:cs="Arial"/>
+        </w:rPr>
+        <w:tab/>
+      </w:r>
+      <w:r>
+        <w:rPr>
+          <w:rFonts w:ascii="Arial" w:eastAsia="Times New Roman" w:hAnsi="Arial" w:cs="Arial"/>
+        </w:rPr>
+        <w:tab/>
+      </w:r>
+      <w:r>
+        <w:rPr>
+          <w:rFonts w:ascii="Arial" w:eastAsia="Times New Roman" w:hAnsi="Arial" w:cs="Arial"/>
+          <w:color w:val="939598"/>
+        </w:rPr>
+        <w:t>Photoshop</w:t>
+      </w:r>
+      <w:r>
+        <w:rPr>
+          <w:rFonts w:ascii="Arial" w:eastAsia="Times New Roman" w:hAnsi="Arial" w:cs="Arial"/>
+          <w:color w:val="939598"/>
+        </w:rPr>
+        <w:tab/>
+      </w:r>
+      <w:r>
+        <w:rPr>
+          <w:rFonts w:ascii="Arial" w:eastAsia="Times New Roman" w:hAnsi="Arial" w:cs="Arial"/>
+          <w:color w:val="939598"/>
+        </w:rPr>
+        <w:t xml:space="preserve">    </w:t>
+      </w:r>
+      <w:r>
+        <w:rPr>
+          <w:rFonts w:ascii="Arial" w:eastAsia="Times New Roman" w:hAnsi="Arial" w:cs="Arial"/>
+          <w:color w:val="939598"/>
+        </w:rPr>
+        <w:t xml:space="preserve">Notepad++ </w:t>
+      </w:r>
+    </w:p>
+    <w:p>
+      <w:pPr>
+        <w:rPr>
+          <w:rFonts w:ascii="Arial" w:eastAsia="Times New Roman" w:hAnsi="Arial" w:cs="Arial"/>
+          <w:color w:val="939598"/>
+        </w:rPr>
+      </w:pPr>
+      <w:r>
+        <w:rPr>
+          <w:rFonts w:ascii="Arial" w:eastAsia="Times New Roman" w:hAnsi="Arial" w:cs="Arial"/>
+          <w:color w:val="939598"/>
+        </w:rPr>
+        <w:tab/>
+      </w:r>
+      <w:r>
+        <w:rPr>
+          <w:rFonts w:ascii="Arial" w:eastAsia="Times New Roman" w:hAnsi="Arial" w:cs="Arial"/>
+          <w:color w:val="939598"/>
+        </w:rPr>
+        <w:tab/>
+      </w:r>
+      <w:r>
+        <w:rPr>
+          <w:rFonts w:ascii="Arial" w:eastAsia="Times New Roman" w:hAnsi="Arial" w:cs="Arial"/>
+          <w:color w:val="939598"/>
+        </w:rPr>
+        <w:tab/>
+      </w:r>
+      <w:r>
+        <w:rPr>
+          <w:rFonts w:ascii="Arial" w:eastAsia="Times New Roman" w:hAnsi="Arial" w:cs="Arial"/>
+          <w:color w:val="939598"/>
+        </w:rPr>
+        <w:t>Illustrator</w:t>
+      </w:r>
+      <w:r>
+        <w:rPr>
+          <w:rFonts w:ascii="Arial" w:eastAsia="Times New Roman" w:hAnsi="Arial" w:cs="Arial"/>
+          <w:color w:val="939598"/>
+        </w:rPr>
+        <w:tab/>
+        <w:t xml:space="preserve">    </w:t>
+      </w:r>
+      <w:r>
+        <w:rPr>
+          <w:rFonts w:ascii="Arial" w:eastAsia="Times New Roman" w:hAnsi="Arial" w:cs="Arial"/>
+          <w:color w:val="939598"/>
+        </w:rPr>
+        <w:t xml:space="preserve">Sublime </w:t>
+      </w:r>
+    </w:p>
+    <w:p>
+      <w:pPr>
+        <w:rPr>
+          <w:rFonts w:ascii="Arial" w:eastAsia="Times New Roman" w:hAnsi="Arial" w:cs="Arial"/>
+        </w:rPr>
+      </w:pPr>
+      <w:r>
+        <w:rPr>
+          <w:rFonts w:ascii="Arial" w:eastAsia="Times New Roman" w:hAnsi="Arial" w:cs="Arial"/>
+          <w:color w:val="939598"/>
+        </w:rPr>
+        <w:tab/>
+      </w:r>
+      <w:r>
+        <w:rPr>
+          <w:rFonts w:ascii="Arial" w:eastAsia="Times New Roman" w:hAnsi="Arial" w:cs="Arial"/>
+          <w:color w:val="939598"/>
+        </w:rPr>
+        <w:tab/>
+      </w:r>
+      <w:r>
+        <w:rPr>
+          <w:rFonts w:ascii="Arial" w:eastAsia="Times New Roman" w:hAnsi="Arial" w:cs="Arial"/>
+          <w:color w:val="939598"/>
+        </w:rPr>
+        <w:tab/>
+      </w:r>
+      <w:r>
+        <w:rPr>
+          <w:rFonts w:ascii="Arial" w:eastAsia="Times New Roman" w:hAnsi="Arial" w:cs="Arial"/>
+          <w:color w:val="939598"/>
+        </w:rPr>
+        <w:t>Flash</w:t>
+      </w:r>
+      <w:r>
+        <w:rPr>
+          <w:rFonts w:ascii="Arial" w:eastAsia="Times New Roman" w:hAnsi="Arial" w:cs="Arial"/>
+          <w:color w:val="939598"/>
+        </w:rPr>
+        <w:tab/>
+      </w:r>
+      <w:r>
+        <w:rPr>
+          <w:rFonts w:ascii="Arial" w:eastAsia="Times New Roman" w:hAnsi="Arial" w:cs="Arial"/>
+          <w:color w:val="939598"/>
+        </w:rPr>
+        <w:t xml:space="preserve">    </w:t>
+      </w:r>
+      <w:r>
+        <w:rPr>
+          <w:rFonts w:ascii="Arial" w:eastAsia="Times New Roman" w:hAnsi="Arial" w:cs="Arial"/>
+          <w:color w:val="939598"/>
+        </w:rPr>
+        <w:tab/>
+        <w:t xml:space="preserve">    </w:t>
+      </w:r>
+      <w:r>
+        <w:rPr>
+          <w:rFonts w:ascii="Arial" w:eastAsia="Times New Roman" w:hAnsi="Arial" w:cs="Arial"/>
+          <w:color w:val="939598"/>
+        </w:rPr>
+        <w:t>Eclipse</w:t>
+      </w:r>
+    </w:p>
+    <w:p>
+      <w:pPr>
+        <w:rPr>
+          <w:rFonts w:ascii="Arial" w:eastAsia="Times New Roman" w:hAnsi="Arial" w:cs="Arial"/>
+        </w:rPr>
+      </w:pPr>
+    </w:p>
+    <w:p>
+      <w:pPr>
+        <w:rPr>
+          <w:rFonts w:ascii="Arial" w:eastAsia="Times New Roman" w:hAnsi="Arial" w:cs="Arial"/>
+        </w:rPr>
+      </w:pPr>
+      <w:r>
+        <w:rPr>
+          <w:rFonts w:ascii="Arial" w:eastAsia="Times New Roman" w:hAnsi="Arial" w:cs="Arial"/>
+          <w:color w:val="88B23F"/>
+        </w:rPr>
+        <w:t>EDUCATION</w:t>
+      </w:r>
+      <w:r>
+        <w:rPr>
+          <w:rFonts w:ascii="Arial" w:eastAsia="Times New Roman" w:hAnsi="Arial" w:cs="Arial"/>
+        </w:rPr>
+        <w:tab/>
+      </w:r>
+      <w:r>
+        <w:rPr>
+          <w:rFonts w:ascii="Arial" w:eastAsia="Times New Roman" w:hAnsi="Arial" w:cs="Arial"/>
+        </w:rPr>
+        <w:tab/>
+      </w:r>
+      <w:r>
+        <w:rPr>
+          <w:rFonts w:ascii="Arial" w:eastAsia="Times New Roman" w:hAnsi="Arial" w:cs="Arial"/>
+          <w:b/>
+          <w:color w:val="6D6E71"/>
+        </w:rPr>
+        <w:t>Univers</w:t>
+      </w:r>
+      <w:r>
+        <w:rPr>
+          <w:rFonts w:ascii="Arial" w:eastAsia="Times New Roman" w:hAnsi="Arial" w:cs="Arial"/>
+          <w:b/>
+          <w:color w:val="6D6E71"/>
+        </w:rPr>
+        <w:t>ity of Nevada, Las Vegas</w:t>
+      </w:r>
+      <w:r>
+        <w:rPr>
+          <w:rFonts w:ascii="Arial" w:eastAsia="Times New Roman" w:hAnsi="Arial" w:cs="Arial"/>
+          <w:color w:val="6D6E71"/>
+        </w:rPr>
+        <w:tab/>
+      </w:r>
+      <w:r>
+        <w:rPr>
+          <w:rFonts w:ascii="Arial" w:eastAsia="Times New Roman" w:hAnsi="Arial" w:cs="Arial"/>
+          <w:color w:val="6D6E71"/>
+        </w:rPr>
+        <w:tab/>
+      </w:r>
+      <w:r>
+        <w:rPr>
+          <w:rFonts w:ascii="Arial" w:eastAsia="Times New Roman" w:hAnsi="Arial" w:cs="Arial"/>
+          <w:color w:val="6D6E71"/>
+        </w:rPr>
+        <w:tab/>
+      </w:r>
+      <w:r>
+        <w:rPr>
+          <w:rFonts w:ascii="Arial" w:eastAsia="Times New Roman" w:hAnsi="Arial" w:cs="Arial"/>
+          <w:color w:val="6D6E71"/>
+        </w:rPr>
+        <w:tab/>
+        <w:t xml:space="preserve">     </w:t>
+      </w:r>
+      <w:r>
+        <w:rPr>
+          <w:rFonts w:ascii="Arial" w:eastAsia="Times New Roman" w:hAnsi="Arial" w:cs="Arial"/>
+          <w:color w:val="6D6E71"/>
+        </w:rPr>
+        <w:tab/>
+        <w:t xml:space="preserve">  </w:t>
+      </w:r>
+      <w:r>
+        <w:rPr>
+          <w:rFonts w:ascii="Arial" w:eastAsia="Times New Roman" w:hAnsi="Arial" w:cs="Arial"/>
+          <w:color w:val="6D6E71"/>
+          <w:sz w:val="22"/>
+          <w:szCs w:val="22"/>
+        </w:rPr>
+        <w:t>May</w:t>
+      </w:r>
+      <w:r>
+        <w:rPr>
+          <w:rFonts w:ascii="Arial" w:eastAsia="Times New Roman" w:hAnsi="Arial" w:cs="Arial"/>
+          <w:color w:val="6D6E71"/>
+          <w:sz w:val="22"/>
+          <w:szCs w:val="22"/>
+        </w:rPr>
+        <w:t xml:space="preserve"> 201</w:t>
+      </w:r>
+      <w:r>
+        <w:rPr>
+          <w:rFonts w:ascii="Arial" w:eastAsia="Times New Roman" w:hAnsi="Arial" w:cs="Arial"/>
+          <w:color w:val="6D6E71"/>
+          <w:sz w:val="22"/>
+          <w:szCs w:val="22"/>
+        </w:rPr>
+        <w:t>7</w:t>
+      </w:r>
+    </w:p>
+    <w:p>
+      <w:pPr>
+        <w:rPr>
+          <w:rFonts w:ascii="Arial" w:eastAsia="Times New Roman" w:hAnsi="Arial" w:cs="Arial"/>
+          <w:color w:val="939598"/>
+        </w:rPr>
+      </w:pPr>
+      <w:r>
+        <w:rPr>
+          <w:rFonts w:ascii="Arial" w:eastAsia="Times New Roman" w:hAnsi="Arial" w:cs="Arial"/>
+        </w:rPr>
+        <w:tab/>
+      </w:r>
+      <w:r>
+        <w:rPr>
+          <w:rFonts w:ascii="Arial" w:eastAsia="Times New Roman" w:hAnsi="Arial" w:cs="Arial"/>
+        </w:rPr>
+        <w:tab/>
+      </w:r>
+      <w:r>
+        <w:rPr>
+          <w:rFonts w:ascii="Arial" w:eastAsia="Times New Roman" w:hAnsi="Arial" w:cs="Arial"/>
+        </w:rPr>
+        <w:tab/>
+      </w:r>
+      <w:r>
+        <w:rPr>
+          <w:rFonts w:ascii="Arial" w:eastAsia="Times New Roman" w:hAnsi="Arial" w:cs="Arial"/>
+          <w:color w:val="939598"/>
+        </w:rPr>
+        <w:t xml:space="preserve">Bachelor of </w:t>
+      </w:r>
+      <w:r>
+        <w:rPr>
+          <w:rFonts w:ascii="Arial" w:eastAsia="Times New Roman" w:hAnsi="Arial" w:cs="Arial"/>
+          <w:color w:val="939598"/>
+        </w:rPr>
+        <w:t>S</w:t>
+      </w:r>
+      <w:r>
+        <w:rPr>
+          <w:rFonts w:ascii="Arial" w:eastAsia="Times New Roman" w:hAnsi="Arial" w:cs="Arial"/>
+          <w:color w:val="939598"/>
+        </w:rPr>
+        <w:t>cience,</w:t>
+      </w:r>
+      <w:r>
+        <w:rPr>
+          <w:rFonts w:ascii="Arial" w:eastAsia="Times New Roman" w:hAnsi="Arial" w:cs="Arial"/>
+          <w:color w:val="939598"/>
+        </w:rPr>
+        <w:t xml:space="preserve"> </w:t>
+      </w:r>
+      <w:r>
+        <w:rPr>
+          <w:rFonts w:ascii="Arial" w:eastAsia="Times New Roman" w:hAnsi="Arial" w:cs="Arial"/>
+          <w:color w:val="939598"/>
+        </w:rPr>
+        <w:t xml:space="preserve">Business Administration - </w:t>
+      </w:r>
+      <w:r>
+        <w:rPr>
+          <w:rFonts w:ascii="Arial" w:eastAsia="Times New Roman" w:hAnsi="Arial" w:cs="Arial"/>
+          <w:color w:val="939598"/>
+        </w:rPr>
+        <w:t>Information Management</w:t>
+      </w:r>
+    </w:p>
+    <w:p>
+      <w:pPr>
+        <w:rPr>
+          <w:rFonts w:ascii="Arial" w:eastAsia="Times New Roman" w:hAnsi="Arial" w:cs="Arial"/>
+        </w:rPr>
+      </w:pPr>
+    </w:p>
+    <w:p>
+      <w:pPr>
+        <w:rPr>
+          <w:rFonts w:ascii="Arial" w:eastAsia="Times New Roman" w:hAnsi="Arial" w:cs="Arial"/>
+          <w:color w:val="6D6E71"/>
+          <w:sz w:val="22"/>
+          <w:szCs w:val="22"/>
+        </w:rPr>
+      </w:pPr>
+      <w:r>
+        <w:rPr>
+          <w:rFonts w:ascii="Arial" w:eastAsia="Times New Roman" w:hAnsi="Arial" w:cs="Arial"/>
+        </w:rPr>
+        <w:tab/>
+      </w:r>
+      <w:r>
+        <w:rPr>
+          <w:rFonts w:ascii="Arial" w:eastAsia="Times New Roman" w:hAnsi="Arial" w:cs="Arial"/>
+        </w:rPr>
+        <w:tab/>
+      </w:r>
+      <w:r>
+        <w:rPr>
+          <w:rFonts w:ascii="Arial" w:eastAsia="Times New Roman" w:hAnsi="Arial" w:cs="Arial"/>
+        </w:rPr>
+        <w:tab/>
+      </w:r>
+      <w:r>
+        <w:rPr>
+          <w:rFonts w:ascii="Arial" w:eastAsia="Times New Roman" w:hAnsi="Arial" w:cs="Arial"/>
+          <w:b/>
+          <w:color w:val="6D6E71"/>
+        </w:rPr>
+        <w:t>The Art Institute of Las Vegas</w:t>
+      </w:r>
+      <w:r>
+        <w:rPr>
+          <w:rFonts w:ascii="Arial" w:eastAsia="Times New Roman" w:hAnsi="Arial" w:cs="Arial"/>
+          <w:color w:val="6D6E71"/>
+        </w:rPr>
+        <w:tab/>
+      </w:r>
+      <w:r>
+        <w:rPr>
+          <w:rFonts w:ascii="Arial" w:eastAsia="Times New Roman" w:hAnsi="Arial" w:cs="Arial"/>
+          <w:color w:val="6D6E71"/>
+        </w:rPr>
+        <w:tab/>
+      </w:r>
+      <w:r>
+        <w:rPr>
+          <w:rFonts w:ascii="Arial" w:eastAsia="Times New Roman" w:hAnsi="Arial" w:cs="Arial"/>
+          <w:color w:val="6D6E71"/>
+        </w:rPr>
+        <w:tab/>
+      </w:r>
+      <w:r>
+        <w:rPr>
+          <w:rFonts w:ascii="Arial" w:eastAsia="Times New Roman" w:hAnsi="Arial" w:cs="Arial"/>
+          <w:color w:val="6D6E71"/>
+        </w:rPr>
+        <w:tab/>
+      </w:r>
+      <w:r>
+        <w:rPr>
+          <w:rFonts w:ascii="Arial" w:eastAsia="Times New Roman" w:hAnsi="Arial" w:cs="Arial"/>
+          <w:color w:val="6D6E71"/>
+        </w:rPr>
+        <w:tab/>
+        <w:t xml:space="preserve">       </w:t>
+      </w:r>
+      <w:r>
+        <w:rPr>
+          <w:rFonts w:ascii="Arial" w:eastAsia="Times New Roman" w:hAnsi="Arial" w:cs="Arial"/>
+          <w:color w:val="6D6E71"/>
+        </w:rPr>
+        <w:t xml:space="preserve"> </w:t>
+      </w:r>
       <w:bookmarkStart w:id="0" w:name="_GoBack"/>
       <w:bookmarkEnd w:id="0"/>
-    </w:p>
-    <w:p>
-      <w:pPr>
-        <w:rPr>
-          <w:rFonts w:ascii="Arial" w:eastAsia="Times New Roman" w:hAnsi="Arial" w:cs="Arial"/>
-          <w:color w:val="939598"/>
-        </w:rPr>
-      </w:pPr>
-      <w:r>
-        <w:rPr>
-          <w:rFonts w:ascii="Arial" w:eastAsia="Times New Roman" w:hAnsi="Arial" w:cs="Arial"/>
-          <w:color w:val="939598"/>
-        </w:rPr>
-        <w:tab/>
-      </w:r>
-      <w:r>
-        <w:rPr>
-          <w:rFonts w:ascii="Arial" w:eastAsia="Times New Roman" w:hAnsi="Arial" w:cs="Arial"/>
-          <w:color w:val="939598"/>
-        </w:rPr>
-        <w:tab/>
-      </w:r>
-      <w:r>
-        <w:rPr>
-          <w:rFonts w:ascii="Arial" w:eastAsia="Times New Roman" w:hAnsi="Arial" w:cs="Arial"/>
-          <w:color w:val="939598"/>
-        </w:rPr>
-        <w:tab/>
-        <w:t>CSS3</w:t>
-      </w:r>
-      <w:r>
-        <w:rPr>
-          <w:rFonts w:ascii="Arial" w:eastAsia="Times New Roman" w:hAnsi="Arial" w:cs="Arial"/>
-          <w:color w:val="939598"/>
-        </w:rPr>
-        <w:tab/>
-      </w:r>
-      <w:r>
-        <w:rPr>
-          <w:rFonts w:ascii="Arial" w:eastAsia="Times New Roman" w:hAnsi="Arial" w:cs="Arial"/>
-          <w:color w:val="939598"/>
-        </w:rPr>
-        <w:tab/>
-      </w:r>
-      <w:r>
-        <w:rPr>
-          <w:rFonts w:ascii="Arial" w:eastAsia="Times New Roman" w:hAnsi="Arial" w:cs="Arial"/>
-          <w:color w:val="939598"/>
-        </w:rPr>
-        <w:t xml:space="preserve">    Xcode</w:t>
-      </w:r>
-      <w:r>
-        <w:rPr>
-          <w:rFonts w:ascii="Arial" w:eastAsia="Times New Roman" w:hAnsi="Arial" w:cs="Arial"/>
-          <w:color w:val="939598"/>
-        </w:rPr>
-        <w:tab/>
-      </w:r>
-      <w:r>
-        <w:rPr>
-          <w:rFonts w:ascii="Arial" w:eastAsia="Times New Roman" w:hAnsi="Arial" w:cs="Arial"/>
-          <w:color w:val="939598"/>
-        </w:rPr>
-        <w:tab/>
-        <w:t xml:space="preserve">     </w:t>
-      </w:r>
-      <w:r>
-        <w:rPr>
-          <w:rFonts w:ascii="Arial" w:eastAsia="Times New Roman" w:hAnsi="Arial" w:cs="Arial"/>
-          <w:color w:val="939598"/>
-        </w:rPr>
-        <w:t>SOAP/REST</w:t>
-      </w:r>
-    </w:p>
-    <w:p>
-      <w:pPr>
-        <w:rPr>
-          <w:rFonts w:ascii="Arial" w:eastAsia="Times New Roman" w:hAnsi="Arial" w:cs="Arial"/>
-          <w:color w:val="6D6E71"/>
-          <w:sz w:val="22"/>
-          <w:szCs w:val="22"/>
-        </w:rPr>
-      </w:pPr>
-      <w:r>
-        <w:rPr>
-          <w:rFonts w:ascii="Arial" w:eastAsia="Times New Roman" w:hAnsi="Arial" w:cs="Arial"/>
-          <w:color w:val="939598"/>
-        </w:rPr>
-        <w:tab/>
-      </w:r>
-      <w:r>
-        <w:rPr>
-          <w:rFonts w:ascii="Arial" w:eastAsia="Times New Roman" w:hAnsi="Arial" w:cs="Arial"/>
-          <w:color w:val="939598"/>
-        </w:rPr>
-        <w:tab/>
-      </w:r>
-      <w:r>
-        <w:rPr>
-          <w:rFonts w:ascii="Arial" w:eastAsia="Times New Roman" w:hAnsi="Arial" w:cs="Arial"/>
-          <w:color w:val="939598"/>
-        </w:rPr>
-        <w:tab/>
-        <w:t>JavaScript</w:t>
-      </w:r>
-      <w:r>
-        <w:rPr>
-          <w:rFonts w:ascii="Arial" w:eastAsia="Times New Roman" w:hAnsi="Arial" w:cs="Arial"/>
-          <w:color w:val="939598"/>
-        </w:rPr>
-        <w:tab/>
-        <w:t xml:space="preserve">    </w:t>
-      </w:r>
-      <w:r>
-        <w:rPr>
-          <w:rFonts w:ascii="Arial" w:eastAsia="Times New Roman" w:hAnsi="Arial" w:cs="Arial"/>
-          <w:color w:val="939598"/>
-        </w:rPr>
-        <w:t>Sencha Touch 2</w:t>
-      </w:r>
-      <w:r>
-        <w:rPr>
-          <w:rFonts w:ascii="Arial" w:eastAsia="Times New Roman" w:hAnsi="Arial" w:cs="Arial"/>
-          <w:color w:val="939598"/>
-        </w:rPr>
-        <w:tab/>
-      </w:r>
-      <w:r>
-        <w:rPr>
-          <w:rFonts w:ascii="Arial" w:eastAsia="Times New Roman" w:hAnsi="Arial" w:cs="Arial"/>
-          <w:color w:val="939598"/>
-        </w:rPr>
-        <w:t xml:space="preserve">     </w:t>
-      </w:r>
-      <w:r>
-        <w:rPr>
-          <w:rFonts w:ascii="Arial" w:eastAsia="Times New Roman" w:hAnsi="Arial" w:cs="Arial"/>
-          <w:color w:val="939598"/>
-        </w:rPr>
-        <w:t>AJAX</w:t>
-      </w:r>
-    </w:p>
-    <w:p>
-      <w:pPr>
-        <w:rPr>
-          <w:rFonts w:ascii="Arial" w:eastAsia="Times New Roman" w:hAnsi="Arial" w:cs="Arial"/>
-        </w:rPr>
-      </w:pPr>
-    </w:p>
-    <w:p>
-      <w:pPr>
-        <w:rPr>
-          <w:rFonts w:ascii="Arial" w:eastAsia="Times New Roman" w:hAnsi="Arial" w:cs="Arial"/>
-        </w:rPr>
-      </w:pPr>
-      <w:r>
-        <w:rPr>
-          <w:rFonts w:ascii="Arial" w:eastAsia="Times New Roman" w:hAnsi="Arial" w:cs="Arial"/>
-          <w:color w:val="88B23F"/>
-        </w:rPr>
-        <w:t>SOFTWARE</w:t>
-      </w:r>
-      <w:r>
-        <w:rPr>
-          <w:rFonts w:ascii="Arial" w:eastAsia="Times New Roman" w:hAnsi="Arial" w:cs="Arial"/>
-        </w:rPr>
-        <w:tab/>
-      </w:r>
-      <w:r>
-        <w:rPr>
-          <w:rFonts w:ascii="Arial" w:eastAsia="Times New Roman" w:hAnsi="Arial" w:cs="Arial"/>
-        </w:rPr>
-        <w:tab/>
-      </w:r>
-      <w:r>
-        <w:rPr>
-          <w:rFonts w:ascii="Arial" w:eastAsia="Times New Roman" w:hAnsi="Arial" w:cs="Arial"/>
-          <w:b/>
-          <w:color w:val="6D6E71"/>
-        </w:rPr>
-        <w:t>Design</w:t>
-      </w:r>
-      <w:r>
-        <w:rPr>
-          <w:rFonts w:ascii="Arial" w:eastAsia="Times New Roman" w:hAnsi="Arial" w:cs="Arial"/>
-          <w:color w:val="6D6E71"/>
-        </w:rPr>
-        <w:tab/>
-      </w:r>
-      <w:r>
-        <w:rPr>
-          <w:rFonts w:ascii="Arial" w:eastAsia="Times New Roman" w:hAnsi="Arial" w:cs="Arial"/>
-          <w:color w:val="6D6E71"/>
-        </w:rPr>
-        <w:t xml:space="preserve">    </w:t>
-      </w:r>
-      <w:r>
-        <w:rPr>
-          <w:rFonts w:ascii="Arial" w:eastAsia="Times New Roman" w:hAnsi="Arial" w:cs="Arial"/>
-          <w:b/>
-          <w:color w:val="6D6E71"/>
-        </w:rPr>
-        <w:t>Development</w:t>
-      </w:r>
-    </w:p>
-    <w:p>
-      <w:pPr>
-        <w:rPr>
-          <w:rFonts w:ascii="Arial" w:eastAsia="Times New Roman" w:hAnsi="Arial" w:cs="Arial"/>
-          <w:color w:val="939598"/>
-        </w:rPr>
-      </w:pPr>
-      <w:r>
-        <w:rPr>
-          <w:rFonts w:ascii="Arial" w:eastAsia="Times New Roman" w:hAnsi="Arial" w:cs="Arial"/>
-          <w:color w:val="88B23F"/>
-        </w:rPr>
-        <w:t>SKILLS</w:t>
-      </w:r>
-      <w:r>
-        <w:rPr>
-          <w:rFonts w:ascii="Arial" w:eastAsia="Times New Roman" w:hAnsi="Arial" w:cs="Arial"/>
-        </w:rPr>
-        <w:tab/>
-      </w:r>
-      <w:r>
-        <w:rPr>
-          <w:rFonts w:ascii="Arial" w:eastAsia="Times New Roman" w:hAnsi="Arial" w:cs="Arial"/>
-        </w:rPr>
-        <w:tab/>
-      </w:r>
-      <w:r>
-        <w:rPr>
-          <w:rFonts w:ascii="Arial" w:eastAsia="Times New Roman" w:hAnsi="Arial" w:cs="Arial"/>
-          <w:color w:val="939598"/>
-        </w:rPr>
-        <w:t>Photoshop</w:t>
-      </w:r>
-      <w:r>
-        <w:rPr>
-          <w:rFonts w:ascii="Arial" w:eastAsia="Times New Roman" w:hAnsi="Arial" w:cs="Arial"/>
-          <w:color w:val="939598"/>
-        </w:rPr>
-        <w:tab/>
-      </w:r>
-      <w:r>
-        <w:rPr>
-          <w:rFonts w:ascii="Arial" w:eastAsia="Times New Roman" w:hAnsi="Arial" w:cs="Arial"/>
-          <w:color w:val="939598"/>
-        </w:rPr>
-        <w:t xml:space="preserve">    </w:t>
-      </w:r>
-      <w:r>
-        <w:rPr>
-          <w:rFonts w:ascii="Arial" w:eastAsia="Times New Roman" w:hAnsi="Arial" w:cs="Arial"/>
-          <w:color w:val="939598"/>
-        </w:rPr>
-        <w:t xml:space="preserve">Notepad++ </w:t>
-      </w:r>
-    </w:p>
-    <w:p>
-      <w:pPr>
-        <w:rPr>
-          <w:rFonts w:ascii="Arial" w:eastAsia="Times New Roman" w:hAnsi="Arial" w:cs="Arial"/>
-          <w:color w:val="939598"/>
-        </w:rPr>
-      </w:pPr>
-      <w:r>
-        <w:rPr>
-          <w:rFonts w:ascii="Arial" w:eastAsia="Times New Roman" w:hAnsi="Arial" w:cs="Arial"/>
-          <w:color w:val="939598"/>
-        </w:rPr>
-        <w:tab/>
-      </w:r>
-      <w:r>
-        <w:rPr>
-          <w:rFonts w:ascii="Arial" w:eastAsia="Times New Roman" w:hAnsi="Arial" w:cs="Arial"/>
-          <w:color w:val="939598"/>
-        </w:rPr>
-        <w:tab/>
-      </w:r>
-      <w:r>
-        <w:rPr>
-          <w:rFonts w:ascii="Arial" w:eastAsia="Times New Roman" w:hAnsi="Arial" w:cs="Arial"/>
-          <w:color w:val="939598"/>
-        </w:rPr>
-        <w:tab/>
-      </w:r>
-      <w:r>
-        <w:rPr>
-          <w:rFonts w:ascii="Arial" w:eastAsia="Times New Roman" w:hAnsi="Arial" w:cs="Arial"/>
-          <w:color w:val="939598"/>
-        </w:rPr>
-        <w:t>Illustrator</w:t>
-      </w:r>
-      <w:r>
-        <w:rPr>
-          <w:rFonts w:ascii="Arial" w:eastAsia="Times New Roman" w:hAnsi="Arial" w:cs="Arial"/>
-          <w:color w:val="939598"/>
-        </w:rPr>
-        <w:tab/>
-        <w:t xml:space="preserve">    </w:t>
-      </w:r>
-      <w:r>
-        <w:rPr>
-          <w:rFonts w:ascii="Arial" w:eastAsia="Times New Roman" w:hAnsi="Arial" w:cs="Arial"/>
-          <w:color w:val="939598"/>
-        </w:rPr>
-        <w:t xml:space="preserve">Sublime </w:t>
-      </w:r>
-    </w:p>
-    <w:p>
-      <w:pPr>
-        <w:rPr>
-          <w:rFonts w:ascii="Arial" w:eastAsia="Times New Roman" w:hAnsi="Arial" w:cs="Arial"/>
-        </w:rPr>
-      </w:pPr>
-      <w:r>
-        <w:rPr>
-          <w:rFonts w:ascii="Arial" w:eastAsia="Times New Roman" w:hAnsi="Arial" w:cs="Arial"/>
-          <w:color w:val="939598"/>
-        </w:rPr>
-        <w:tab/>
-      </w:r>
-      <w:r>
-        <w:rPr>
-          <w:rFonts w:ascii="Arial" w:eastAsia="Times New Roman" w:hAnsi="Arial" w:cs="Arial"/>
-          <w:color w:val="939598"/>
-        </w:rPr>
-        <w:tab/>
-      </w:r>
-      <w:r>
-        <w:rPr>
-          <w:rFonts w:ascii="Arial" w:eastAsia="Times New Roman" w:hAnsi="Arial" w:cs="Arial"/>
-          <w:color w:val="939598"/>
-        </w:rPr>
-        <w:tab/>
-      </w:r>
-      <w:r>
-        <w:rPr>
-          <w:rFonts w:ascii="Arial" w:eastAsia="Times New Roman" w:hAnsi="Arial" w:cs="Arial"/>
-          <w:color w:val="939598"/>
-        </w:rPr>
-        <w:t>Flash</w:t>
-      </w:r>
-      <w:r>
-        <w:rPr>
-          <w:rFonts w:ascii="Arial" w:eastAsia="Times New Roman" w:hAnsi="Arial" w:cs="Arial"/>
-          <w:color w:val="939598"/>
-        </w:rPr>
-        <w:tab/>
-      </w:r>
-      <w:r>
-        <w:rPr>
-          <w:rFonts w:ascii="Arial" w:eastAsia="Times New Roman" w:hAnsi="Arial" w:cs="Arial"/>
-          <w:color w:val="939598"/>
-        </w:rPr>
-        <w:t xml:space="preserve">    </w:t>
-      </w:r>
-      <w:r>
-        <w:rPr>
-          <w:rFonts w:ascii="Arial" w:eastAsia="Times New Roman" w:hAnsi="Arial" w:cs="Arial"/>
-          <w:color w:val="939598"/>
-        </w:rPr>
-        <w:tab/>
-        <w:t xml:space="preserve">    </w:t>
-      </w:r>
-      <w:r>
-        <w:rPr>
-          <w:rFonts w:ascii="Arial" w:eastAsia="Times New Roman" w:hAnsi="Arial" w:cs="Arial"/>
-          <w:color w:val="939598"/>
-        </w:rPr>
-        <w:t>Eclipse</w:t>
-      </w:r>
-    </w:p>
-    <w:p>
-      <w:pPr>
-        <w:rPr>
-          <w:rFonts w:ascii="Arial" w:eastAsia="Times New Roman" w:hAnsi="Arial" w:cs="Arial"/>
-        </w:rPr>
-      </w:pPr>
-    </w:p>
-    <w:p>
-      <w:pPr>
-        <w:rPr>
-          <w:rFonts w:ascii="Arial" w:eastAsia="Times New Roman" w:hAnsi="Arial" w:cs="Arial"/>
-        </w:rPr>
-      </w:pPr>
-      <w:r>
-        <w:rPr>
-          <w:rFonts w:ascii="Arial" w:eastAsia="Times New Roman" w:hAnsi="Arial" w:cs="Arial"/>
-          <w:color w:val="88B23F"/>
-        </w:rPr>
-        <w:t>EDUCATION</w:t>
-      </w:r>
-      <w:r>
-        <w:rPr>
-          <w:rFonts w:ascii="Arial" w:eastAsia="Times New Roman" w:hAnsi="Arial" w:cs="Arial"/>
-        </w:rPr>
-        <w:tab/>
-      </w:r>
-      <w:r>
-        <w:rPr>
-          <w:rFonts w:ascii="Arial" w:eastAsia="Times New Roman" w:hAnsi="Arial" w:cs="Arial"/>
-        </w:rPr>
-        <w:tab/>
-      </w:r>
-      <w:r>
-        <w:rPr>
-          <w:rFonts w:ascii="Arial" w:eastAsia="Times New Roman" w:hAnsi="Arial" w:cs="Arial"/>
-          <w:b/>
-          <w:color w:val="6D6E71"/>
-        </w:rPr>
-        <w:t>Univers</w:t>
-      </w:r>
-      <w:r>
-        <w:rPr>
-          <w:rFonts w:ascii="Arial" w:eastAsia="Times New Roman" w:hAnsi="Arial" w:cs="Arial"/>
-          <w:b/>
-          <w:color w:val="6D6E71"/>
-        </w:rPr>
-        <w:t>ity of Nevada, Las Vegas</w:t>
-      </w:r>
-      <w:r>
-        <w:rPr>
-          <w:rFonts w:ascii="Arial" w:eastAsia="Times New Roman" w:hAnsi="Arial" w:cs="Arial"/>
-          <w:color w:val="6D6E71"/>
-        </w:rPr>
-        <w:tab/>
-      </w:r>
-      <w:r>
-        <w:rPr>
-          <w:rFonts w:ascii="Arial" w:eastAsia="Times New Roman" w:hAnsi="Arial" w:cs="Arial"/>
-          <w:color w:val="6D6E71"/>
-        </w:rPr>
-        <w:tab/>
-      </w:r>
-      <w:r>
-        <w:rPr>
-          <w:rFonts w:ascii="Arial" w:eastAsia="Times New Roman" w:hAnsi="Arial" w:cs="Arial"/>
-          <w:color w:val="6D6E71"/>
-        </w:rPr>
-        <w:tab/>
-      </w:r>
-      <w:r>
-        <w:rPr>
-          <w:rFonts w:ascii="Arial" w:eastAsia="Times New Roman" w:hAnsi="Arial" w:cs="Arial"/>
-          <w:color w:val="6D6E71"/>
-        </w:rPr>
-        <w:tab/>
-        <w:t xml:space="preserve">     </w:t>
-      </w:r>
-      <w:r>
-        <w:rPr>
-          <w:rFonts w:ascii="Arial" w:eastAsia="Times New Roman" w:hAnsi="Arial" w:cs="Arial"/>
-          <w:color w:val="6D6E71"/>
-          <w:sz w:val="22"/>
-          <w:szCs w:val="22"/>
-        </w:rPr>
-        <w:t>Expected</w:t>
-      </w:r>
-      <w:r>
-        <w:rPr>
-          <w:rFonts w:ascii="Arial" w:eastAsia="Times New Roman" w:hAnsi="Arial" w:cs="Arial"/>
-          <w:color w:val="6D6E71"/>
-          <w:sz w:val="22"/>
-          <w:szCs w:val="22"/>
-        </w:rPr>
-        <w:t xml:space="preserve"> 201</w:t>
-      </w:r>
-      <w:r>
-        <w:rPr>
-          <w:rFonts w:ascii="Arial" w:eastAsia="Times New Roman" w:hAnsi="Arial" w:cs="Arial"/>
-          <w:color w:val="6D6E71"/>
-          <w:sz w:val="22"/>
-          <w:szCs w:val="22"/>
-        </w:rPr>
-        <w:t>7</w:t>
-      </w:r>
-    </w:p>
-    <w:p>
-      <w:pPr>
-        <w:rPr>
-          <w:rFonts w:ascii="Arial" w:eastAsia="Times New Roman" w:hAnsi="Arial" w:cs="Arial"/>
-          <w:color w:val="939598"/>
-        </w:rPr>
-      </w:pPr>
-      <w:r>
-        <w:rPr>
-          <w:rFonts w:ascii="Arial" w:eastAsia="Times New Roman" w:hAnsi="Arial" w:cs="Arial"/>
-        </w:rPr>
-        <w:tab/>
-      </w:r>
-      <w:r>
-        <w:rPr>
-          <w:rFonts w:ascii="Arial" w:eastAsia="Times New Roman" w:hAnsi="Arial" w:cs="Arial"/>
-        </w:rPr>
-        <w:tab/>
-      </w:r>
-      <w:r>
-        <w:rPr>
-          <w:rFonts w:ascii="Arial" w:eastAsia="Times New Roman" w:hAnsi="Arial" w:cs="Arial"/>
-        </w:rPr>
-        <w:tab/>
-      </w:r>
-      <w:r>
-        <w:rPr>
-          <w:rFonts w:ascii="Arial" w:eastAsia="Times New Roman" w:hAnsi="Arial" w:cs="Arial"/>
-          <w:color w:val="939598"/>
-        </w:rPr>
-        <w:t xml:space="preserve">Bachelor of </w:t>
-      </w:r>
-      <w:r>
-        <w:rPr>
-          <w:rFonts w:ascii="Arial" w:eastAsia="Times New Roman" w:hAnsi="Arial" w:cs="Arial"/>
-          <w:color w:val="939598"/>
-        </w:rPr>
-        <w:t>S</w:t>
-      </w:r>
-      <w:r>
-        <w:rPr>
-          <w:rFonts w:ascii="Arial" w:eastAsia="Times New Roman" w:hAnsi="Arial" w:cs="Arial"/>
-          <w:color w:val="939598"/>
-        </w:rPr>
-        <w:t>cience,</w:t>
-      </w:r>
-      <w:r>
-        <w:rPr>
-          <w:rFonts w:ascii="Arial" w:eastAsia="Times New Roman" w:hAnsi="Arial" w:cs="Arial"/>
-          <w:color w:val="939598"/>
-        </w:rPr>
-        <w:t xml:space="preserve"> </w:t>
-      </w:r>
-      <w:r>
-        <w:rPr>
-          <w:rFonts w:ascii="Arial" w:eastAsia="Times New Roman" w:hAnsi="Arial" w:cs="Arial"/>
-          <w:color w:val="939598"/>
-        </w:rPr>
-        <w:t xml:space="preserve">Business Administration - </w:t>
-      </w:r>
-      <w:r>
-        <w:rPr>
-          <w:rFonts w:ascii="Arial" w:eastAsia="Times New Roman" w:hAnsi="Arial" w:cs="Arial"/>
-          <w:color w:val="939598"/>
-        </w:rPr>
-        <w:t>Information Management</w:t>
-      </w:r>
-    </w:p>
-    <w:p>
-      <w:pPr>
-        <w:rPr>
-          <w:rFonts w:ascii="Arial" w:eastAsia="Times New Roman" w:hAnsi="Arial" w:cs="Arial"/>
-        </w:rPr>
-      </w:pPr>
-    </w:p>
-    <w:p>
-      <w:pPr>
-        <w:rPr>
-          <w:rFonts w:ascii="Arial" w:eastAsia="Times New Roman" w:hAnsi="Arial" w:cs="Arial"/>
-          <w:color w:val="6D6E71"/>
-          <w:sz w:val="22"/>
-          <w:szCs w:val="22"/>
-        </w:rPr>
-      </w:pPr>
-      <w:r>
-        <w:rPr>
-          <w:rFonts w:ascii="Arial" w:eastAsia="Times New Roman" w:hAnsi="Arial" w:cs="Arial"/>
-        </w:rPr>
-        <w:tab/>
-      </w:r>
-      <w:r>
-        <w:rPr>
-          <w:rFonts w:ascii="Arial" w:eastAsia="Times New Roman" w:hAnsi="Arial" w:cs="Arial"/>
-        </w:rPr>
-        <w:tab/>
-      </w:r>
-      <w:r>
-        <w:rPr>
-          <w:rFonts w:ascii="Arial" w:eastAsia="Times New Roman" w:hAnsi="Arial" w:cs="Arial"/>
-        </w:rPr>
-        <w:tab/>
-      </w:r>
-      <w:r>
-        <w:rPr>
-          <w:rFonts w:ascii="Arial" w:eastAsia="Times New Roman" w:hAnsi="Arial" w:cs="Arial"/>
-          <w:b/>
-          <w:color w:val="6D6E71"/>
-        </w:rPr>
-        <w:t>The Art Institute of Las Vegas</w:t>
-      </w:r>
-      <w:r>
-        <w:rPr>
-          <w:rFonts w:ascii="Arial" w:eastAsia="Times New Roman" w:hAnsi="Arial" w:cs="Arial"/>
-          <w:color w:val="6D6E71"/>
-        </w:rPr>
-        <w:tab/>
-      </w:r>
-      <w:r>
-        <w:rPr>
-          <w:rFonts w:ascii="Arial" w:eastAsia="Times New Roman" w:hAnsi="Arial" w:cs="Arial"/>
-          <w:color w:val="6D6E71"/>
-        </w:rPr>
-        <w:tab/>
-      </w:r>
-      <w:r>
-        <w:rPr>
-          <w:rFonts w:ascii="Arial" w:eastAsia="Times New Roman" w:hAnsi="Arial" w:cs="Arial"/>
-          <w:color w:val="6D6E71"/>
-        </w:rPr>
-        <w:tab/>
-      </w:r>
-      <w:r>
-        <w:rPr>
-          <w:rFonts w:ascii="Arial" w:eastAsia="Times New Roman" w:hAnsi="Arial" w:cs="Arial"/>
-          <w:color w:val="6D6E71"/>
-        </w:rPr>
-        <w:tab/>
-      </w:r>
-      <w:r>
-        <w:rPr>
-          <w:rFonts w:ascii="Arial" w:eastAsia="Times New Roman" w:hAnsi="Arial" w:cs="Arial"/>
-          <w:color w:val="6D6E71"/>
-        </w:rPr>
-        <w:tab/>
-        <w:t xml:space="preserve">       </w:t>
-      </w:r>
-      <w:r>
-        <w:rPr>
-          <w:rFonts w:ascii="Arial" w:eastAsia="Times New Roman" w:hAnsi="Arial" w:cs="Arial"/>
-          <w:color w:val="6D6E71"/>
-        </w:rPr>
-        <w:t xml:space="preserve"> </w:t>
-      </w:r>
       <w:r>
         <w:rPr>
           <w:rFonts w:ascii="Arial" w:eastAsia="Times New Roman" w:hAnsi="Arial" w:cs="Arial"/>

</xml_diff>

<commit_message>
Updated resume work experience and UNLV grad date
</commit_message>
<xml_diff>
--- a/assets/resume/Jose_Rosario-Lopez.docx
+++ b/assets/resume/Jose_Rosario-Lopez.docx
@@ -34,25 +34,27 @@
           <w:bCs/>
           <w:color w:val="939598"/>
           <w:kern w:val="36"/>
-          <w:sz w:val="19"/>
-          <w:szCs w:val="19"/>
+          <w:sz w:val="18"/>
+          <w:szCs w:val="18"/>
         </w:rPr>
       </w:pPr>
       <w:r>
         <w:rPr>
           <w:rFonts w:ascii="Arial" w:hAnsi="Arial" w:cs="Arial"/>
-          <w:color w:val="939598"/>
-          <w:sz w:val="19"/>
-          <w:szCs w:val="19"/>
+          <w:b/>
+          <w:color w:val="939598"/>
+          <w:sz w:val="18"/>
+          <w:szCs w:val="18"/>
         </w:rPr>
         <w:t>http://</w:t>
       </w:r>
       <w:r>
         <w:rPr>
           <w:rFonts w:ascii="Arial" w:hAnsi="Arial" w:cs="Arial"/>
-          <w:color w:val="939598"/>
-          <w:sz w:val="19"/>
-          <w:szCs w:val="19"/>
+          <w:b/>
+          <w:color w:val="939598"/>
+          <w:sz w:val="18"/>
+          <w:szCs w:val="18"/>
         </w:rPr>
         <w:t>www.joserosariolopez.com</w:t>
       </w:r>
@@ -60,17 +62,17 @@
         <w:rPr>
           <w:rFonts w:ascii="Arial" w:hAnsi="Arial" w:cs="Arial"/>
           <w:color w:val="939598"/>
-          <w:sz w:val="19"/>
-          <w:szCs w:val="19"/>
-        </w:rPr>
-        <w:t xml:space="preserve"> </w:t>
-      </w:r>
-      <w:r>
-        <w:rPr>
-          <w:rFonts w:ascii="Arial" w:eastAsia="Times New Roman" w:hAnsi="Arial" w:cs="Arial"/>
-          <w:color w:val="939598"/>
-          <w:sz w:val="19"/>
-          <w:szCs w:val="19"/>
+          <w:sz w:val="18"/>
+          <w:szCs w:val="18"/>
+        </w:rPr>
+        <w:t xml:space="preserve"> </w:t>
+      </w:r>
+      <w:r>
+        <w:rPr>
+          <w:rFonts w:ascii="Arial" w:eastAsia="Times New Roman" w:hAnsi="Arial" w:cs="Arial"/>
+          <w:color w:val="9BBB59" w:themeColor="accent3"/>
+          <w:sz w:val="18"/>
+          <w:szCs w:val="18"/>
         </w:rPr>
         <w:t>•</w:t>
       </w:r>
@@ -78,19 +80,94 @@
         <w:rPr>
           <w:rFonts w:ascii="Arial" w:eastAsia="Times New Roman" w:hAnsi="Arial" w:cs="Arial"/>
           <w:color w:val="939598"/>
-          <w:sz w:val="19"/>
-          <w:szCs w:val="19"/>
-        </w:rPr>
-        <w:t xml:space="preserve"> https://www.linkedin.com/in/joserosariolopez •</w:t>
-      </w:r>
-      <w:r>
-        <w:rPr>
-          <w:rFonts w:ascii="Arial" w:eastAsia="Times New Roman" w:hAnsi="Arial" w:cs="Arial"/>
-          <w:color w:val="939598"/>
-          <w:sz w:val="19"/>
-          <w:szCs w:val="19"/>
-        </w:rPr>
-        <w:t xml:space="preserve"> rosariol.j@gmail.com • 702-343-9181</w:t>
+          <w:sz w:val="18"/>
+          <w:szCs w:val="18"/>
+        </w:rPr>
+        <w:t xml:space="preserve"> </w:t>
+      </w:r>
+      <w:r>
+        <w:rPr>
+          <w:rFonts w:ascii="Arial" w:eastAsia="Times New Roman" w:hAnsi="Arial" w:cs="Arial"/>
+          <w:b/>
+          <w:color w:val="939598"/>
+          <w:sz w:val="18"/>
+          <w:szCs w:val="18"/>
+        </w:rPr>
+        <w:t>https://www.linkedin.com/in/joserosariolopez</w:t>
+      </w:r>
+      <w:r>
+        <w:rPr>
+          <w:rFonts w:ascii="Arial" w:eastAsia="Times New Roman" w:hAnsi="Arial" w:cs="Arial"/>
+          <w:color w:val="939598"/>
+          <w:sz w:val="18"/>
+          <w:szCs w:val="18"/>
+        </w:rPr>
+        <w:t xml:space="preserve"> </w:t>
+      </w:r>
+      <w:r>
+        <w:rPr>
+          <w:rFonts w:ascii="Arial" w:eastAsia="Times New Roman" w:hAnsi="Arial" w:cs="Arial"/>
+          <w:color w:val="9BBB59" w:themeColor="accent3"/>
+          <w:sz w:val="18"/>
+          <w:szCs w:val="18"/>
+        </w:rPr>
+        <w:t>•</w:t>
+      </w:r>
+      <w:r>
+        <w:rPr>
+          <w:rFonts w:ascii="Arial" w:eastAsia="Times New Roman" w:hAnsi="Arial" w:cs="Arial"/>
+          <w:color w:val="939598"/>
+          <w:sz w:val="18"/>
+          <w:szCs w:val="18"/>
+        </w:rPr>
+        <w:t xml:space="preserve"> </w:t>
+      </w:r>
+      <w:r>
+        <w:rPr>
+          <w:rFonts w:ascii="Arial" w:eastAsia="Times New Roman" w:hAnsi="Arial" w:cs="Arial"/>
+          <w:b/>
+          <w:color w:val="939598"/>
+          <w:sz w:val="18"/>
+          <w:szCs w:val="18"/>
+        </w:rPr>
+        <w:t>rosariol.j@gmail.com</w:t>
+      </w:r>
+      <w:r>
+        <w:rPr>
+          <w:rFonts w:ascii="Arial" w:eastAsia="Times New Roman" w:hAnsi="Arial" w:cs="Arial"/>
+          <w:color w:val="939598"/>
+          <w:sz w:val="18"/>
+          <w:szCs w:val="18"/>
+        </w:rPr>
+        <w:t xml:space="preserve"> </w:t>
+      </w:r>
+      <w:r>
+        <w:rPr>
+          <w:rFonts w:ascii="Arial" w:eastAsia="Times New Roman" w:hAnsi="Arial" w:cs="Arial"/>
+          <w:color w:val="9BBB59" w:themeColor="accent3"/>
+          <w:sz w:val="18"/>
+          <w:szCs w:val="18"/>
+        </w:rPr>
+        <w:t>•</w:t>
+      </w:r>
+      <w:r>
+        <w:rPr>
+          <w:rFonts w:ascii="Arial" w:eastAsia="Times New Roman" w:hAnsi="Arial" w:cs="Arial"/>
+          <w:color w:val="939598"/>
+          <w:sz w:val="18"/>
+          <w:szCs w:val="18"/>
+        </w:rPr>
+        <w:t xml:space="preserve"> </w:t>
+      </w:r>
+      <w:r>
+        <w:rPr>
+          <w:rFonts w:ascii="Arial" w:eastAsia="Times New Roman" w:hAnsi="Arial" w:cs="Arial"/>
+          <w:b/>
+          <w:color w:val="939598"/>
+          <w:sz w:val="18"/>
+          <w:szCs w:val="18"/>
+        </w:rPr>
+        <w:t>702-343-9181</w:t>
       </w:r>
     </w:p>
     <w:p>
@@ -271,14 +348,18 @@
         <w:rPr>
           <w:rFonts w:ascii="Arial" w:eastAsia="Times New Roman" w:hAnsi="Arial" w:cs="Arial"/>
           <w:color w:val="6D6E71"/>
-        </w:rPr>
-      </w:pPr>
-      <w:r>
-        <w:rPr>
-          <w:rFonts w:ascii="Arial" w:eastAsia="Times New Roman" w:hAnsi="Arial" w:cs="Arial"/>
-          <w:color w:val="6D6E71"/>
-        </w:rPr>
-        <w:t>Oversee the deployment of multimedia applications used for interactivity</w:t>
+          <w:sz w:val="22"/>
+          <w:szCs w:val="22"/>
+        </w:rPr>
+      </w:pPr>
+      <w:r>
+        <w:rPr>
+          <w:rFonts w:ascii="Arial" w:eastAsia="Times New Roman" w:hAnsi="Arial" w:cs="Arial"/>
+          <w:color w:val="6D6E71"/>
+          <w:sz w:val="22"/>
+          <w:szCs w:val="22"/>
+        </w:rPr>
+        <w:t>Optimize applications for maximum speed and scalability</w:t>
       </w:r>
     </w:p>
     <w:p>
@@ -291,14 +372,18 @@
         <w:rPr>
           <w:rFonts w:ascii="Arial" w:eastAsia="Times New Roman" w:hAnsi="Arial" w:cs="Arial"/>
           <w:color w:val="6D6E71"/>
-        </w:rPr>
-      </w:pPr>
-      <w:r>
-        <w:rPr>
-          <w:rFonts w:ascii="Arial" w:eastAsia="Times New Roman" w:hAnsi="Arial" w:cs="Arial"/>
-          <w:color w:val="6D6E71"/>
-        </w:rPr>
-        <w:t>Set priorities, meet deadlines and manage projects</w:t>
+          <w:sz w:val="22"/>
+          <w:szCs w:val="22"/>
+        </w:rPr>
+      </w:pPr>
+      <w:r>
+        <w:rPr>
+          <w:rFonts w:ascii="Arial" w:eastAsia="Times New Roman" w:hAnsi="Arial" w:cs="Arial"/>
+          <w:color w:val="6D6E71"/>
+          <w:sz w:val="22"/>
+          <w:szCs w:val="22"/>
+        </w:rPr>
+        <w:t>Develop new user-facing features</w:t>
       </w:r>
     </w:p>
     <w:p>
@@ -311,21 +396,18 @@
         <w:rPr>
           <w:rFonts w:ascii="Arial" w:eastAsia="Times New Roman" w:hAnsi="Arial" w:cs="Arial"/>
           <w:color w:val="6D6E71"/>
-        </w:rPr>
-      </w:pPr>
-      <w:r>
-        <w:rPr>
-          <w:rFonts w:ascii="Arial" w:eastAsia="Times New Roman" w:hAnsi="Arial" w:cs="Arial"/>
-          <w:color w:val="6D6E71"/>
-        </w:rPr>
-        <w:t>Evaluate and ensure the quality, accu</w:t>
-      </w:r>
-      <w:r>
-        <w:rPr>
-          <w:rFonts w:ascii="Arial" w:eastAsia="Times New Roman" w:hAnsi="Arial" w:cs="Arial"/>
-          <w:color w:val="6D6E71"/>
-        </w:rPr>
-        <w:t>racy, and effectiveness of programs</w:t>
+          <w:sz w:val="22"/>
+          <w:szCs w:val="22"/>
+        </w:rPr>
+      </w:pPr>
+      <w:r>
+        <w:rPr>
+          <w:rFonts w:ascii="Arial" w:eastAsia="Times New Roman" w:hAnsi="Arial" w:cs="Arial"/>
+          <w:color w:val="6D6E71"/>
+          <w:sz w:val="22"/>
+          <w:szCs w:val="22"/>
+        </w:rPr>
+        <w:t>Create re-usable codebase and libraries for future use</w:t>
       </w:r>
     </w:p>
     <w:p>
@@ -338,14 +420,18 @@
         <w:rPr>
           <w:rFonts w:ascii="Arial" w:eastAsia="Times New Roman" w:hAnsi="Arial" w:cs="Arial"/>
           <w:color w:val="6D6E71"/>
-        </w:rPr>
-      </w:pPr>
-      <w:r>
-        <w:rPr>
-          <w:rFonts w:ascii="Arial" w:eastAsia="Times New Roman" w:hAnsi="Arial" w:cs="Arial"/>
-          <w:color w:val="6D6E71"/>
-        </w:rPr>
-        <w:t xml:space="preserve">Provide troubleshooting and quality control support </w:t>
+          <w:sz w:val="22"/>
+          <w:szCs w:val="22"/>
+        </w:rPr>
+      </w:pPr>
+      <w:r>
+        <w:rPr>
+          <w:rFonts w:ascii="Arial" w:eastAsia="Times New Roman" w:hAnsi="Arial" w:cs="Arial"/>
+          <w:color w:val="6D6E71"/>
+          <w:sz w:val="22"/>
+          <w:szCs w:val="22"/>
+        </w:rPr>
+        <w:t>Ensure technical feasibility of UI/UX designs</w:t>
       </w:r>
     </w:p>
     <w:p>
@@ -358,21 +444,75 @@
         <w:rPr>
           <w:rFonts w:ascii="Arial" w:eastAsia="Times New Roman" w:hAnsi="Arial" w:cs="Arial"/>
           <w:color w:val="6D6E71"/>
-        </w:rPr>
-      </w:pPr>
-      <w:r>
-        <w:rPr>
-          <w:rFonts w:ascii="Arial" w:eastAsia="Times New Roman" w:hAnsi="Arial" w:cs="Arial"/>
-          <w:color w:val="6D6E71"/>
-        </w:rPr>
-        <w:t>Interact with vendors, peers, and contractors to ensure secure, reliable systems implementations and upgrades are perf</w:t>
-      </w:r>
-      <w:r>
-        <w:rPr>
-          <w:rFonts w:ascii="Arial" w:eastAsia="Times New Roman" w:hAnsi="Arial" w:cs="Arial"/>
-          <w:color w:val="6D6E71"/>
-        </w:rPr>
-        <w:t>ormed within project parameters</w:t>
+          <w:sz w:val="22"/>
+          <w:szCs w:val="22"/>
+        </w:rPr>
+      </w:pPr>
+      <w:r>
+        <w:rPr>
+          <w:rFonts w:ascii="Arial" w:eastAsia="Times New Roman" w:hAnsi="Arial" w:cs="Arial"/>
+          <w:color w:val="6D6E71"/>
+          <w:sz w:val="22"/>
+          <w:szCs w:val="22"/>
+        </w:rPr>
+        <w:t>Collaborate with other developers to maintain standards</w:t>
+      </w:r>
+    </w:p>
+    <w:p>
+      <w:pPr>
+        <w:pStyle w:val="ListParagraph"/>
+        <w:numPr>
+          <w:ilvl w:val="3"/>
+          <w:numId w:val="1"/>
+        </w:numPr>
+        <w:rPr>
+          <w:rFonts w:ascii="Arial" w:eastAsia="Times New Roman" w:hAnsi="Arial" w:cs="Arial"/>
+          <w:color w:val="6D6E71"/>
+          <w:sz w:val="22"/>
+          <w:szCs w:val="22"/>
+        </w:rPr>
+      </w:pPr>
+      <w:r>
+        <w:rPr>
+          <w:rFonts w:ascii="Arial" w:eastAsia="Times New Roman" w:hAnsi="Arial" w:cs="Arial"/>
+          <w:color w:val="6D6E71"/>
+          <w:sz w:val="22"/>
+          <w:szCs w:val="22"/>
+        </w:rPr>
+        <w:t>Evaluate and ensure the quality, accu</w:t>
+      </w:r>
+      <w:r>
+        <w:rPr>
+          <w:rFonts w:ascii="Arial" w:eastAsia="Times New Roman" w:hAnsi="Arial" w:cs="Arial"/>
+          <w:color w:val="6D6E71"/>
+          <w:sz w:val="22"/>
+          <w:szCs w:val="22"/>
+        </w:rPr>
+        <w:t>racy, and effectiveness of programs</w:t>
+      </w:r>
+    </w:p>
+    <w:p>
+      <w:pPr>
+        <w:pStyle w:val="ListParagraph"/>
+        <w:numPr>
+          <w:ilvl w:val="3"/>
+          <w:numId w:val="1"/>
+        </w:numPr>
+        <w:rPr>
+          <w:rFonts w:ascii="Arial" w:eastAsia="Times New Roman" w:hAnsi="Arial" w:cs="Arial"/>
+          <w:color w:val="6D6E71"/>
+          <w:sz w:val="22"/>
+          <w:szCs w:val="22"/>
+        </w:rPr>
+      </w:pPr>
+      <w:r>
+        <w:rPr>
+          <w:rFonts w:ascii="Arial" w:eastAsia="Times New Roman" w:hAnsi="Arial" w:cs="Arial"/>
+          <w:color w:val="6D6E71"/>
+          <w:sz w:val="22"/>
+          <w:szCs w:val="22"/>
+        </w:rPr>
+        <w:t xml:space="preserve">Provide troubleshooting and quality control support </w:t>
       </w:r>
     </w:p>
     <w:p>
@@ -548,12 +688,16 @@
         <w:rPr>
           <w:rFonts w:ascii="Arial" w:eastAsia="Times New Roman" w:hAnsi="Arial" w:cs="Arial"/>
           <w:color w:val="6D6E71"/>
-        </w:rPr>
-      </w:pPr>
-      <w:r>
-        <w:rPr>
-          <w:rFonts w:ascii="Arial" w:eastAsia="Times New Roman" w:hAnsi="Arial" w:cs="Arial"/>
-          <w:color w:val="6D6E71"/>
+          <w:sz w:val="22"/>
+          <w:szCs w:val="22"/>
+        </w:rPr>
+      </w:pPr>
+      <w:r>
+        <w:rPr>
+          <w:rFonts w:ascii="Arial" w:eastAsia="Times New Roman" w:hAnsi="Arial" w:cs="Arial"/>
+          <w:color w:val="6D6E71"/>
+          <w:sz w:val="22"/>
+          <w:szCs w:val="22"/>
         </w:rPr>
         <w:t>Maintained applications in a hi</w:t>
       </w:r>
@@ -561,6 +705,8 @@
         <w:rPr>
           <w:rFonts w:ascii="Arial" w:eastAsia="Times New Roman" w:hAnsi="Arial" w:cs="Arial"/>
           <w:color w:val="6D6E71"/>
+          <w:sz w:val="22"/>
+          <w:szCs w:val="22"/>
         </w:rPr>
         <w:t>gh-profile production environment</w:t>
       </w:r>
@@ -575,14 +721,18 @@
         <w:rPr>
           <w:rFonts w:ascii="Arial" w:eastAsia="Times New Roman" w:hAnsi="Arial" w:cs="Arial"/>
           <w:color w:val="6D6E71"/>
-        </w:rPr>
-      </w:pPr>
-      <w:r>
-        <w:rPr>
-          <w:rFonts w:ascii="Arial" w:eastAsia="Times New Roman" w:hAnsi="Arial" w:cs="Arial"/>
-          <w:color w:val="6D6E71"/>
-        </w:rPr>
-        <w:t>Organized and maintained Multimedia Services archives and libraries</w:t>
+          <w:sz w:val="22"/>
+          <w:szCs w:val="22"/>
+        </w:rPr>
+      </w:pPr>
+      <w:r>
+        <w:rPr>
+          <w:rFonts w:ascii="Arial" w:eastAsia="Times New Roman" w:hAnsi="Arial" w:cs="Arial"/>
+          <w:color w:val="6D6E71"/>
+          <w:sz w:val="22"/>
+          <w:szCs w:val="22"/>
+        </w:rPr>
+        <w:t>Create clean, semantic and performant client-side application code</w:t>
       </w:r>
     </w:p>
     <w:p>
@@ -595,14 +745,102 @@
         <w:rPr>
           <w:rFonts w:ascii="Arial" w:eastAsia="Times New Roman" w:hAnsi="Arial" w:cs="Arial"/>
           <w:color w:val="6D6E71"/>
-        </w:rPr>
-      </w:pPr>
-      <w:r>
-        <w:rPr>
-          <w:rFonts w:ascii="Arial" w:eastAsia="Times New Roman" w:hAnsi="Arial" w:cs="Arial"/>
-          <w:color w:val="6D6E71"/>
-        </w:rPr>
-        <w:t>Interfaced with internal teams to communicate project status and resolve issues</w:t>
+          <w:sz w:val="22"/>
+          <w:szCs w:val="22"/>
+        </w:rPr>
+      </w:pPr>
+      <w:r>
+        <w:rPr>
+          <w:rFonts w:ascii="Arial" w:eastAsia="Times New Roman" w:hAnsi="Arial" w:cs="Arial"/>
+          <w:color w:val="6D6E71"/>
+          <w:sz w:val="22"/>
+          <w:szCs w:val="22"/>
+        </w:rPr>
+        <w:t>Organized and maintained Multimedia Services archives and libraries</w:t>
+      </w:r>
+    </w:p>
+    <w:p>
+      <w:pPr>
+        <w:pStyle w:val="ListParagraph"/>
+        <w:numPr>
+          <w:ilvl w:val="3"/>
+          <w:numId w:val="2"/>
+        </w:numPr>
+        <w:rPr>
+          <w:rFonts w:ascii="Arial" w:eastAsia="Times New Roman" w:hAnsi="Arial" w:cs="Arial"/>
+          <w:color w:val="6D6E71"/>
+          <w:sz w:val="22"/>
+          <w:szCs w:val="22"/>
+        </w:rPr>
+      </w:pPr>
+      <w:r>
+        <w:rPr>
+          <w:rFonts w:ascii="Arial" w:eastAsia="Times New Roman" w:hAnsi="Arial" w:cs="Arial"/>
+          <w:color w:val="6D6E71"/>
+          <w:sz w:val="22"/>
+          <w:szCs w:val="22"/>
+        </w:rPr>
+        <w:t xml:space="preserve">Interfaced with internal teams to communicate project status </w:t>
+      </w:r>
+      <w:r>
+        <w:rPr>
+          <w:rFonts w:ascii="Arial" w:eastAsia="Times New Roman" w:hAnsi="Arial" w:cs="Arial"/>
+          <w:color w:val="6D6E71"/>
+          <w:sz w:val="22"/>
+          <w:szCs w:val="22"/>
+        </w:rPr>
+        <w:t>/</w:t>
+      </w:r>
+      <w:r>
+        <w:rPr>
+          <w:rFonts w:ascii="Arial" w:eastAsia="Times New Roman" w:hAnsi="Arial" w:cs="Arial"/>
+          <w:color w:val="6D6E71"/>
+          <w:sz w:val="22"/>
+          <w:szCs w:val="22"/>
+        </w:rPr>
+        <w:t xml:space="preserve"> resolve issues</w:t>
+      </w:r>
+    </w:p>
+    <w:p>
+      <w:pPr>
+        <w:pStyle w:val="ListParagraph"/>
+        <w:numPr>
+          <w:ilvl w:val="3"/>
+          <w:numId w:val="2"/>
+        </w:numPr>
+        <w:rPr>
+          <w:rFonts w:ascii="Arial" w:eastAsia="Times New Roman" w:hAnsi="Arial" w:cs="Arial"/>
+          <w:color w:val="6D6E71"/>
+          <w:sz w:val="22"/>
+          <w:szCs w:val="22"/>
+        </w:rPr>
+      </w:pPr>
+      <w:r>
+        <w:rPr>
+          <w:rFonts w:ascii="Arial" w:eastAsia="Times New Roman" w:hAnsi="Arial" w:cs="Arial"/>
+          <w:color w:val="6D6E71"/>
+          <w:sz w:val="22"/>
+          <w:szCs w:val="22"/>
+        </w:rPr>
+        <w:t>Imp</w:t>
+      </w:r>
+      <w:r>
+        <w:rPr>
+          <w:rFonts w:ascii="Arial" w:eastAsia="Times New Roman" w:hAnsi="Arial" w:cs="Arial"/>
+          <w:color w:val="6D6E71"/>
+          <w:sz w:val="22"/>
+          <w:szCs w:val="22"/>
+        </w:rPr>
+        <w:t>lement design layouts into code</w:t>
+      </w:r>
+      <w:r>
+        <w:rPr>
+          <w:rFonts w:ascii="Arial" w:eastAsia="Times New Roman" w:hAnsi="Arial" w:cs="Arial"/>
+          <w:color w:val="6D6E71"/>
+          <w:sz w:val="22"/>
+          <w:szCs w:val="22"/>
+        </w:rPr>
+        <w:t xml:space="preserve"> down to the pixel</w:t>
       </w:r>
     </w:p>
     <w:p>
@@ -778,12 +1016,16 @@
         <w:rPr>
           <w:rFonts w:ascii="Arial" w:eastAsia="Times New Roman" w:hAnsi="Arial" w:cs="Arial"/>
           <w:color w:val="6D6E71"/>
-        </w:rPr>
-      </w:pPr>
-      <w:r>
-        <w:rPr>
-          <w:rFonts w:ascii="Arial" w:eastAsia="Times New Roman" w:hAnsi="Arial" w:cs="Arial"/>
-          <w:color w:val="6D6E71"/>
+          <w:sz w:val="22"/>
+          <w:szCs w:val="22"/>
+        </w:rPr>
+      </w:pPr>
+      <w:r>
+        <w:rPr>
+          <w:rFonts w:ascii="Arial" w:eastAsia="Times New Roman" w:hAnsi="Arial" w:cs="Arial"/>
+          <w:color w:val="6D6E71"/>
+          <w:sz w:val="22"/>
+          <w:szCs w:val="22"/>
         </w:rPr>
         <w:t>Helped manage/​create conte</w:t>
       </w:r>
@@ -791,6 +1033,8 @@
         <w:rPr>
           <w:rFonts w:ascii="Arial" w:eastAsia="Times New Roman" w:hAnsi="Arial" w:cs="Arial"/>
           <w:color w:val="6D6E71"/>
+          <w:sz w:val="22"/>
+          <w:szCs w:val="22"/>
         </w:rPr>
         <w:t>nt for interactive touchscreens</w:t>
       </w:r>
@@ -798,6 +1042,8 @@
         <w:rPr>
           <w:rFonts w:ascii="Arial" w:eastAsia="Times New Roman" w:hAnsi="Arial" w:cs="Arial"/>
           <w:color w:val="6D6E71"/>
+          <w:sz w:val="22"/>
+          <w:szCs w:val="22"/>
         </w:rPr>
         <w:t>​</w:t>
       </w:r>
@@ -812,12 +1058,16 @@
         <w:rPr>
           <w:rFonts w:ascii="Arial" w:eastAsia="Times New Roman" w:hAnsi="Arial" w:cs="Arial"/>
           <w:color w:val="6D6E71"/>
-        </w:rPr>
-      </w:pPr>
-      <w:r>
-        <w:rPr>
-          <w:rFonts w:ascii="Arial" w:eastAsia="Times New Roman" w:hAnsi="Arial" w:cs="Arial"/>
-          <w:color w:val="6D6E71"/>
+          <w:sz w:val="22"/>
+          <w:szCs w:val="22"/>
+        </w:rPr>
+      </w:pPr>
+      <w:r>
+        <w:rPr>
+          <w:rFonts w:ascii="Arial" w:eastAsia="Times New Roman" w:hAnsi="Arial" w:cs="Arial"/>
+          <w:color w:val="6D6E71"/>
+          <w:sz w:val="22"/>
+          <w:szCs w:val="22"/>
         </w:rPr>
         <w:t xml:space="preserve">Assisted and supported other team </w:t>
       </w:r>
@@ -825,6 +1075,8 @@
         <w:rPr>
           <w:rFonts w:ascii="Arial" w:eastAsia="Times New Roman" w:hAnsi="Arial" w:cs="Arial"/>
           <w:color w:val="6D6E71"/>
+          <w:sz w:val="22"/>
+          <w:szCs w:val="22"/>
         </w:rPr>
         <w:t>members executing web projects</w:t>
       </w:r>
@@ -890,263 +1142,393 @@
           <w:rFonts w:ascii="Arial" w:eastAsia="Times New Roman" w:hAnsi="Arial" w:cs="Arial"/>
           <w:color w:val="6D6E71"/>
         </w:rPr>
+        <w:t xml:space="preserve"> </w:t>
+      </w:r>
+      <w:r>
+        <w:rPr>
+          <w:rFonts w:ascii="Arial" w:eastAsia="Times New Roman" w:hAnsi="Arial" w:cs="Arial"/>
+          <w:b/>
+          <w:color w:val="6D6E71"/>
+        </w:rPr>
+        <w:t>API</w:t>
+      </w:r>
+      <w:r>
+        <w:rPr>
+          <w:rFonts w:ascii="Arial" w:eastAsia="Times New Roman" w:hAnsi="Arial" w:cs="Arial"/>
+          <w:color w:val="6D6E71"/>
+        </w:rPr>
+        <w:t xml:space="preserve"> </w:t>
+      </w:r>
+      <w:r>
+        <w:rPr>
+          <w:rFonts w:ascii="Arial" w:eastAsia="Times New Roman" w:hAnsi="Arial" w:cs="Arial"/>
+          <w:b/>
+          <w:color w:val="6D6E71"/>
+        </w:rPr>
+        <w:t>Integration</w:t>
+      </w:r>
+      <w:r>
+        <w:rPr>
+          <w:rFonts w:ascii="Arial" w:eastAsia="Times New Roman" w:hAnsi="Arial" w:cs="Arial"/>
+          <w:color w:val="6D6E71"/>
+        </w:rPr>
+        <w:t xml:space="preserve"> </w:t>
+      </w:r>
+      <w:r>
+        <w:rPr>
+          <w:rFonts w:ascii="Arial" w:eastAsia="Times New Roman" w:hAnsi="Arial" w:cs="Arial"/>
+          <w:color w:val="6D6E71"/>
+        </w:rPr>
+        <w:t xml:space="preserve">  </w:t>
+      </w:r>
+      <w:r>
+        <w:rPr>
+          <w:rFonts w:ascii="Arial" w:eastAsia="Times New Roman" w:hAnsi="Arial" w:cs="Arial"/>
+          <w:color w:val="6D6E71"/>
+        </w:rPr>
+        <w:t xml:space="preserve"> </w:t>
+      </w:r>
+      <w:r>
+        <w:rPr>
+          <w:rFonts w:ascii="Arial" w:eastAsia="Times New Roman" w:hAnsi="Arial" w:cs="Arial"/>
+          <w:color w:val="6D6E71"/>
+        </w:rPr>
+        <w:t xml:space="preserve">   </w:t>
+      </w:r>
+      <w:r>
+        <w:rPr>
+          <w:rFonts w:ascii="Arial" w:eastAsia="Times New Roman" w:hAnsi="Arial" w:cs="Arial"/>
+          <w:b/>
+          <w:color w:val="6D6E71"/>
+        </w:rPr>
+        <w:t>Database</w:t>
+      </w:r>
+      <w:r>
+        <w:rPr>
+          <w:rFonts w:ascii="Arial" w:eastAsia="Times New Roman" w:hAnsi="Arial" w:cs="Arial"/>
+          <w:b/>
+          <w:color w:val="6D6E71"/>
+        </w:rPr>
+        <w:t xml:space="preserve">      Version Control    </w:t>
+      </w:r>
+      <w:r>
+        <w:rPr>
+          <w:rFonts w:ascii="Arial" w:eastAsia="Times New Roman" w:hAnsi="Arial" w:cs="Arial"/>
+          <w:b/>
+          <w:color w:val="6D6E71"/>
+        </w:rPr>
+        <w:t xml:space="preserve"> </w:t>
+      </w:r>
+      <w:r>
+        <w:rPr>
+          <w:rFonts w:ascii="Arial" w:eastAsia="Times New Roman" w:hAnsi="Arial" w:cs="Arial"/>
+          <w:b/>
+          <w:color w:val="6D6E71"/>
+        </w:rPr>
+        <w:t>Library</w:t>
+      </w:r>
+    </w:p>
+    <w:p>
+      <w:pPr>
+        <w:rPr>
+          <w:rFonts w:ascii="Arial" w:eastAsia="Times New Roman" w:hAnsi="Arial" w:cs="Arial"/>
+          <w:color w:val="939598"/>
+        </w:rPr>
+      </w:pPr>
+      <w:r>
+        <w:rPr>
+          <w:rFonts w:ascii="Arial" w:eastAsia="Times New Roman" w:hAnsi="Arial" w:cs="Arial"/>
+          <w:color w:val="88B23F"/>
+        </w:rPr>
+        <w:t>SKILLS</w:t>
+      </w:r>
+      <w:r>
+        <w:rPr>
+          <w:rFonts w:ascii="Arial" w:eastAsia="Times New Roman" w:hAnsi="Arial" w:cs="Arial"/>
+        </w:rPr>
+        <w:tab/>
+      </w:r>
+      <w:r>
+        <w:rPr>
+          <w:rFonts w:ascii="Arial" w:eastAsia="Times New Roman" w:hAnsi="Arial" w:cs="Arial"/>
+        </w:rPr>
+        <w:tab/>
+      </w:r>
+      <w:r>
+        <w:rPr>
+          <w:rFonts w:ascii="Arial" w:eastAsia="Times New Roman" w:hAnsi="Arial" w:cs="Arial"/>
+          <w:color w:val="939598"/>
+        </w:rPr>
+        <w:t>PHP</w:t>
+      </w:r>
+      <w:r>
+        <w:rPr>
+          <w:rFonts w:ascii="Arial" w:eastAsia="Times New Roman" w:hAnsi="Arial" w:cs="Arial"/>
+          <w:color w:val="939598"/>
+        </w:rPr>
+        <w:tab/>
+      </w:r>
+      <w:r>
+        <w:rPr>
+          <w:rFonts w:ascii="Arial" w:eastAsia="Times New Roman" w:hAnsi="Arial" w:cs="Arial"/>
+          <w:color w:val="939598"/>
+        </w:rPr>
+        <w:tab/>
+      </w:r>
+      <w:r>
+        <w:rPr>
+          <w:rFonts w:ascii="Arial" w:eastAsia="Times New Roman" w:hAnsi="Arial" w:cs="Arial"/>
+          <w:color w:val="939598"/>
+        </w:rPr>
+        <w:t xml:space="preserve"> </w:t>
+      </w:r>
+      <w:r>
+        <w:rPr>
+          <w:rFonts w:ascii="Arial" w:eastAsia="Times New Roman" w:hAnsi="Arial" w:cs="Arial"/>
+          <w:color w:val="939598"/>
+        </w:rPr>
+        <w:t>JSON</w:t>
+      </w:r>
+      <w:r>
+        <w:rPr>
+          <w:rFonts w:ascii="Arial" w:eastAsia="Times New Roman" w:hAnsi="Arial" w:cs="Arial"/>
+          <w:color w:val="939598"/>
+        </w:rPr>
+        <w:tab/>
+      </w:r>
+      <w:r>
+        <w:rPr>
+          <w:rFonts w:ascii="Arial" w:eastAsia="Times New Roman" w:hAnsi="Arial" w:cs="Arial"/>
+          <w:color w:val="939598"/>
+        </w:rPr>
+        <w:tab/>
+      </w:r>
+      <w:r>
+        <w:rPr>
+          <w:rFonts w:ascii="Arial" w:eastAsia="Times New Roman" w:hAnsi="Arial" w:cs="Arial"/>
+          <w:color w:val="939598"/>
+        </w:rPr>
+        <w:t xml:space="preserve"> </w:t>
+      </w:r>
+      <w:r>
+        <w:rPr>
+          <w:rFonts w:ascii="Arial" w:eastAsia="Times New Roman" w:hAnsi="Arial" w:cs="Arial"/>
+          <w:color w:val="939598"/>
+        </w:rPr>
+        <w:t xml:space="preserve">     </w:t>
+      </w:r>
+      <w:r>
+        <w:rPr>
+          <w:rFonts w:ascii="Arial" w:eastAsia="Times New Roman" w:hAnsi="Arial" w:cs="Arial"/>
+          <w:color w:val="939598"/>
+        </w:rPr>
+        <w:t xml:space="preserve"> </w:t>
+      </w:r>
+      <w:r>
+        <w:rPr>
+          <w:rFonts w:ascii="Arial" w:eastAsia="Times New Roman" w:hAnsi="Arial" w:cs="Arial"/>
+          <w:color w:val="939598"/>
+        </w:rPr>
+        <w:t xml:space="preserve"> </w:t>
+      </w:r>
+      <w:r>
+        <w:rPr>
+          <w:rFonts w:ascii="Arial" w:eastAsia="Times New Roman" w:hAnsi="Arial" w:cs="Arial"/>
+          <w:color w:val="939598"/>
+        </w:rPr>
+        <w:t xml:space="preserve"> </w:t>
+      </w:r>
+      <w:r>
+        <w:rPr>
+          <w:rFonts w:ascii="Arial" w:eastAsia="Times New Roman" w:hAnsi="Arial" w:cs="Arial"/>
+          <w:color w:val="939598"/>
+        </w:rPr>
+        <w:t xml:space="preserve">   </w:t>
+      </w:r>
+      <w:r>
+        <w:rPr>
+          <w:rFonts w:ascii="Arial" w:eastAsia="Times New Roman" w:hAnsi="Arial" w:cs="Arial"/>
+          <w:color w:val="939598"/>
+        </w:rPr>
+        <w:t>MySQL</w:t>
+      </w:r>
+      <w:r>
+        <w:rPr>
+          <w:rFonts w:ascii="Arial" w:eastAsia="Times New Roman" w:hAnsi="Arial" w:cs="Arial"/>
+          <w:color w:val="939598"/>
+        </w:rPr>
+        <w:tab/>
+        <w:t xml:space="preserve"> </w:t>
+      </w:r>
+      <w:r>
+        <w:rPr>
+          <w:rFonts w:ascii="Arial" w:eastAsia="Times New Roman" w:hAnsi="Arial" w:cs="Arial"/>
+          <w:color w:val="939598"/>
+        </w:rPr>
+        <w:t xml:space="preserve"> </w:t>
+      </w:r>
+      <w:r>
+        <w:rPr>
+          <w:rFonts w:ascii="Arial" w:eastAsia="Times New Roman" w:hAnsi="Arial" w:cs="Arial"/>
+          <w:color w:val="939598"/>
+        </w:rPr>
+        <w:t xml:space="preserve">git / Github          </w:t>
+      </w:r>
+      <w:r>
+        <w:rPr>
+          <w:rFonts w:ascii="Arial" w:eastAsia="Times New Roman" w:hAnsi="Arial" w:cs="Arial"/>
+          <w:color w:val="939598"/>
+        </w:rPr>
+        <w:t xml:space="preserve"> </w:t>
+      </w:r>
+      <w:r>
+        <w:rPr>
+          <w:rFonts w:ascii="Arial" w:eastAsia="Times New Roman" w:hAnsi="Arial" w:cs="Arial"/>
+          <w:color w:val="939598"/>
+        </w:rPr>
+        <w:t xml:space="preserve">   </w:t>
+      </w:r>
+      <w:r>
+        <w:rPr>
+          <w:rFonts w:ascii="Arial" w:eastAsia="Times New Roman" w:hAnsi="Arial" w:cs="Arial"/>
+          <w:color w:val="939598"/>
+        </w:rPr>
+        <w:t>Bootstrap</w:t>
+      </w:r>
+    </w:p>
+    <w:p>
+      <w:pPr>
+        <w:rPr>
+          <w:rFonts w:ascii="Arial" w:eastAsia="Times New Roman" w:hAnsi="Arial" w:cs="Arial"/>
+          <w:color w:val="939598"/>
+        </w:rPr>
+      </w:pPr>
+      <w:r>
+        <w:rPr>
+          <w:rFonts w:ascii="Arial" w:eastAsia="Times New Roman" w:hAnsi="Arial" w:cs="Arial"/>
+          <w:color w:val="939598"/>
+        </w:rPr>
+        <w:tab/>
+      </w:r>
+      <w:r>
+        <w:rPr>
+          <w:rFonts w:ascii="Arial" w:eastAsia="Times New Roman" w:hAnsi="Arial" w:cs="Arial"/>
+          <w:color w:val="939598"/>
+        </w:rPr>
+        <w:tab/>
+      </w:r>
+      <w:r>
+        <w:rPr>
+          <w:rFonts w:ascii="Arial" w:eastAsia="Times New Roman" w:hAnsi="Arial" w:cs="Arial"/>
+          <w:color w:val="939598"/>
+        </w:rPr>
+        <w:tab/>
+        <w:t>HTML5</w:t>
+      </w:r>
+      <w:r>
+        <w:rPr>
+          <w:rFonts w:ascii="Arial" w:eastAsia="Times New Roman" w:hAnsi="Arial" w:cs="Arial"/>
+          <w:color w:val="939598"/>
+        </w:rPr>
+        <w:tab/>
+      </w:r>
+      <w:r>
+        <w:rPr>
+          <w:rFonts w:ascii="Arial" w:eastAsia="Times New Roman" w:hAnsi="Arial" w:cs="Arial"/>
+          <w:color w:val="939598"/>
+        </w:rPr>
+        <w:t xml:space="preserve"> </w:t>
+      </w:r>
+      <w:r>
+        <w:rPr>
+          <w:rFonts w:ascii="Arial" w:eastAsia="Times New Roman" w:hAnsi="Arial" w:cs="Arial"/>
+          <w:color w:val="939598"/>
+        </w:rPr>
+        <w:t>XML</w:t>
+      </w:r>
+      <w:r>
+        <w:rPr>
+          <w:rFonts w:ascii="Arial" w:eastAsia="Times New Roman" w:hAnsi="Arial" w:cs="Arial"/>
+          <w:color w:val="939598"/>
+        </w:rPr>
+        <w:tab/>
+      </w:r>
+      <w:r>
+        <w:rPr>
+          <w:rFonts w:ascii="Arial" w:eastAsia="Times New Roman" w:hAnsi="Arial" w:cs="Arial"/>
+          <w:color w:val="939598"/>
+        </w:rPr>
+        <w:tab/>
+      </w:r>
+      <w:r>
+        <w:rPr>
+          <w:rFonts w:ascii="Arial" w:eastAsia="Times New Roman" w:hAnsi="Arial" w:cs="Arial"/>
+          <w:color w:val="939598"/>
+        </w:rPr>
+        <w:tab/>
+      </w:r>
+      <w:r>
+        <w:rPr>
+          <w:rFonts w:ascii="Arial" w:eastAsia="Times New Roman" w:hAnsi="Arial" w:cs="Arial"/>
+          <w:color w:val="939598"/>
+        </w:rPr>
+        <w:tab/>
+      </w:r>
+      <w:r>
+        <w:rPr>
+          <w:rFonts w:ascii="Arial" w:eastAsia="Times New Roman" w:hAnsi="Arial" w:cs="Arial"/>
+          <w:color w:val="939598"/>
+        </w:rPr>
+        <w:tab/>
+      </w:r>
+      <w:r>
+        <w:rPr>
+          <w:rFonts w:ascii="Arial" w:eastAsia="Times New Roman" w:hAnsi="Arial" w:cs="Arial"/>
+          <w:color w:val="939598"/>
+        </w:rPr>
+        <w:tab/>
+      </w:r>
+      <w:r>
+        <w:rPr>
+          <w:rFonts w:ascii="Arial" w:eastAsia="Times New Roman" w:hAnsi="Arial" w:cs="Arial"/>
+          <w:color w:val="939598"/>
+        </w:rPr>
         <w:t xml:space="preserve">    </w:t>
       </w:r>
       <w:r>
         <w:rPr>
           <w:rFonts w:ascii="Arial" w:eastAsia="Times New Roman" w:hAnsi="Arial" w:cs="Arial"/>
-          <w:b/>
-          <w:color w:val="6D6E71"/>
-        </w:rPr>
-        <w:t>Mobile</w:t>
-      </w:r>
-      <w:r>
-        <w:rPr>
-          <w:rFonts w:ascii="Arial" w:eastAsia="Times New Roman" w:hAnsi="Arial" w:cs="Arial"/>
-          <w:color w:val="6D6E71"/>
-        </w:rPr>
-        <w:tab/>
-      </w:r>
-      <w:r>
-        <w:rPr>
-          <w:rFonts w:ascii="Arial" w:eastAsia="Times New Roman" w:hAnsi="Arial" w:cs="Arial"/>
-          <w:color w:val="6D6E71"/>
-        </w:rPr>
-        <w:tab/>
-      </w:r>
-      <w:r>
-        <w:rPr>
-          <w:rFonts w:ascii="Arial" w:eastAsia="Times New Roman" w:hAnsi="Arial" w:cs="Arial"/>
-          <w:color w:val="6D6E71"/>
+          <w:color w:val="939598"/>
         </w:rPr>
         <w:t xml:space="preserve">     </w:t>
       </w:r>
       <w:r>
         <w:rPr>
           <w:rFonts w:ascii="Arial" w:eastAsia="Times New Roman" w:hAnsi="Arial" w:cs="Arial"/>
-          <w:b/>
-          <w:color w:val="6D6E71"/>
-        </w:rPr>
-        <w:t>Integration</w:t>
-      </w:r>
-      <w:r>
-        <w:rPr>
-          <w:rFonts w:ascii="Arial" w:eastAsia="Times New Roman" w:hAnsi="Arial" w:cs="Arial"/>
-          <w:color w:val="6D6E71"/>
-        </w:rPr>
-        <w:t xml:space="preserve"> </w:t>
-      </w:r>
-      <w:r>
-        <w:rPr>
-          <w:rFonts w:ascii="Arial" w:eastAsia="Times New Roman" w:hAnsi="Arial" w:cs="Arial"/>
-          <w:color w:val="6D6E71"/>
-        </w:rPr>
-        <w:tab/>
-      </w:r>
-      <w:r>
-        <w:rPr>
-          <w:rFonts w:ascii="Arial" w:eastAsia="Times New Roman" w:hAnsi="Arial" w:cs="Arial"/>
-          <w:color w:val="6D6E71"/>
-        </w:rPr>
-        <w:t xml:space="preserve"> </w:t>
-      </w:r>
-      <w:r>
-        <w:rPr>
-          <w:rFonts w:ascii="Arial" w:eastAsia="Times New Roman" w:hAnsi="Arial" w:cs="Arial"/>
-          <w:b/>
-          <w:color w:val="6D6E71"/>
-        </w:rPr>
-        <w:t>Database</w:t>
-      </w:r>
-    </w:p>
-    <w:p>
-      <w:pPr>
-        <w:rPr>
-          <w:rFonts w:ascii="Arial" w:eastAsia="Times New Roman" w:hAnsi="Arial" w:cs="Arial"/>
-          <w:color w:val="939598"/>
-        </w:rPr>
-      </w:pPr>
-      <w:r>
-        <w:rPr>
-          <w:rFonts w:ascii="Arial" w:eastAsia="Times New Roman" w:hAnsi="Arial" w:cs="Arial"/>
-          <w:color w:val="88B23F"/>
-        </w:rPr>
-        <w:t>SKILLS</w:t>
-      </w:r>
-      <w:r>
-        <w:rPr>
-          <w:rFonts w:ascii="Arial" w:eastAsia="Times New Roman" w:hAnsi="Arial" w:cs="Arial"/>
-        </w:rPr>
-        <w:tab/>
-      </w:r>
-      <w:r>
-        <w:rPr>
-          <w:rFonts w:ascii="Arial" w:eastAsia="Times New Roman" w:hAnsi="Arial" w:cs="Arial"/>
-        </w:rPr>
-        <w:tab/>
-      </w:r>
-      <w:r>
-        <w:rPr>
-          <w:rFonts w:ascii="Arial" w:eastAsia="Times New Roman" w:hAnsi="Arial" w:cs="Arial"/>
-          <w:color w:val="939598"/>
-        </w:rPr>
-        <w:t>PHP</w:t>
-      </w:r>
-      <w:r>
-        <w:rPr>
-          <w:rFonts w:ascii="Arial" w:eastAsia="Times New Roman" w:hAnsi="Arial" w:cs="Arial"/>
-          <w:color w:val="939598"/>
-        </w:rPr>
-        <w:tab/>
-      </w:r>
-      <w:r>
-        <w:rPr>
-          <w:rFonts w:ascii="Arial" w:eastAsia="Times New Roman" w:hAnsi="Arial" w:cs="Arial"/>
-          <w:color w:val="939598"/>
-        </w:rPr>
-        <w:tab/>
-      </w:r>
-      <w:r>
-        <w:rPr>
-          <w:rFonts w:ascii="Arial" w:eastAsia="Times New Roman" w:hAnsi="Arial" w:cs="Arial"/>
-          <w:color w:val="939598"/>
-        </w:rPr>
-        <w:t xml:space="preserve">    </w:t>
-      </w:r>
-      <w:r>
-        <w:rPr>
-          <w:rFonts w:ascii="Arial" w:eastAsia="Times New Roman" w:hAnsi="Arial" w:cs="Arial"/>
-          <w:color w:val="939598"/>
-        </w:rPr>
-        <w:t>PhoneGap</w:t>
-      </w:r>
-      <w:r>
-        <w:rPr>
-          <w:rFonts w:ascii="Arial" w:eastAsia="Times New Roman" w:hAnsi="Arial" w:cs="Arial"/>
-          <w:color w:val="939598"/>
-        </w:rPr>
-        <w:tab/>
-      </w:r>
-      <w:r>
-        <w:rPr>
-          <w:rFonts w:ascii="Arial" w:eastAsia="Times New Roman" w:hAnsi="Arial" w:cs="Arial"/>
-          <w:color w:val="939598"/>
-        </w:rPr>
-        <w:tab/>
-      </w:r>
-      <w:r>
-        <w:rPr>
-          <w:rFonts w:ascii="Arial" w:eastAsia="Times New Roman" w:hAnsi="Arial" w:cs="Arial"/>
-          <w:color w:val="939598"/>
-        </w:rPr>
-        <w:t xml:space="preserve">     </w:t>
-      </w:r>
-      <w:r>
-        <w:rPr>
-          <w:rFonts w:ascii="Arial" w:eastAsia="Times New Roman" w:hAnsi="Arial" w:cs="Arial"/>
-          <w:color w:val="939598"/>
-        </w:rPr>
-        <w:t>JSON/P</w:t>
-      </w:r>
-      <w:r>
-        <w:rPr>
-          <w:rFonts w:ascii="Arial" w:eastAsia="Times New Roman" w:hAnsi="Arial" w:cs="Arial"/>
-          <w:color w:val="939598"/>
-        </w:rPr>
-        <w:tab/>
-      </w:r>
-      <w:r>
-        <w:rPr>
-          <w:rFonts w:ascii="Arial" w:eastAsia="Times New Roman" w:hAnsi="Arial" w:cs="Arial"/>
-          <w:color w:val="939598"/>
-        </w:rPr>
-        <w:tab/>
-      </w:r>
-      <w:r>
-        <w:rPr>
-          <w:rFonts w:ascii="Arial" w:eastAsia="Times New Roman" w:hAnsi="Arial" w:cs="Arial"/>
-          <w:color w:val="939598"/>
-        </w:rPr>
-        <w:t xml:space="preserve"> </w:t>
-      </w:r>
-      <w:r>
-        <w:rPr>
-          <w:rFonts w:ascii="Arial" w:eastAsia="Times New Roman" w:hAnsi="Arial" w:cs="Arial"/>
-          <w:color w:val="939598"/>
-        </w:rPr>
-        <w:t>MySQL</w:t>
-      </w:r>
-    </w:p>
-    <w:p>
-      <w:pPr>
-        <w:rPr>
-          <w:rFonts w:ascii="Arial" w:eastAsia="Times New Roman" w:hAnsi="Arial" w:cs="Arial"/>
-          <w:color w:val="939598"/>
-        </w:rPr>
-      </w:pPr>
-      <w:r>
-        <w:rPr>
-          <w:rFonts w:ascii="Arial" w:eastAsia="Times New Roman" w:hAnsi="Arial" w:cs="Arial"/>
-          <w:color w:val="939598"/>
-        </w:rPr>
-        <w:tab/>
-      </w:r>
-      <w:r>
-        <w:rPr>
-          <w:rFonts w:ascii="Arial" w:eastAsia="Times New Roman" w:hAnsi="Arial" w:cs="Arial"/>
-          <w:color w:val="939598"/>
-        </w:rPr>
-        <w:tab/>
-      </w:r>
-      <w:r>
-        <w:rPr>
-          <w:rFonts w:ascii="Arial" w:eastAsia="Times New Roman" w:hAnsi="Arial" w:cs="Arial"/>
-          <w:color w:val="939598"/>
-        </w:rPr>
-        <w:tab/>
-        <w:t>HTML5</w:t>
-      </w:r>
-      <w:r>
-        <w:rPr>
-          <w:rFonts w:ascii="Arial" w:eastAsia="Times New Roman" w:hAnsi="Arial" w:cs="Arial"/>
-          <w:color w:val="939598"/>
-        </w:rPr>
-        <w:tab/>
-      </w:r>
-      <w:r>
-        <w:rPr>
-          <w:rFonts w:ascii="Arial" w:eastAsia="Times New Roman" w:hAnsi="Arial" w:cs="Arial"/>
-          <w:color w:val="939598"/>
-        </w:rPr>
-        <w:t xml:space="preserve">    </w:t>
-      </w:r>
-      <w:r>
-        <w:rPr>
-          <w:rFonts w:ascii="Arial" w:eastAsia="Times New Roman" w:hAnsi="Arial" w:cs="Arial"/>
-          <w:color w:val="939598"/>
-        </w:rPr>
-        <w:t>jQuery Mobile</w:t>
-      </w:r>
-      <w:r>
-        <w:rPr>
-          <w:rFonts w:ascii="Arial" w:eastAsia="Times New Roman" w:hAnsi="Arial" w:cs="Arial"/>
-          <w:color w:val="939598"/>
-        </w:rPr>
-        <w:tab/>
-      </w:r>
-      <w:r>
-        <w:rPr>
-          <w:rFonts w:ascii="Arial" w:eastAsia="Times New Roman" w:hAnsi="Arial" w:cs="Arial"/>
-          <w:color w:val="939598"/>
-        </w:rPr>
-        <w:t xml:space="preserve">     </w:t>
-      </w:r>
-      <w:r>
-        <w:rPr>
-          <w:rFonts w:ascii="Arial" w:eastAsia="Times New Roman" w:hAnsi="Arial" w:cs="Arial"/>
-          <w:color w:val="939598"/>
-        </w:rPr>
-        <w:t>XML</w:t>
+          <w:color w:val="939598"/>
+        </w:rPr>
+        <w:t xml:space="preserve">  </w:t>
+      </w:r>
+      <w:r>
+        <w:rPr>
+          <w:rFonts w:ascii="Arial" w:eastAsia="Times New Roman" w:hAnsi="Arial" w:cs="Arial"/>
+          <w:color w:val="939598"/>
+        </w:rPr>
+        <w:t xml:space="preserve"> </w:t>
+      </w:r>
+      <w:r>
+        <w:rPr>
+          <w:rFonts w:ascii="Arial" w:eastAsia="Times New Roman" w:hAnsi="Arial" w:cs="Arial"/>
+          <w:color w:val="939598"/>
+        </w:rPr>
+        <w:t xml:space="preserve">           </w:t>
+      </w:r>
+      <w:r>
+        <w:rPr>
+          <w:rFonts w:ascii="Arial" w:eastAsia="Times New Roman" w:hAnsi="Arial" w:cs="Arial"/>
+          <w:color w:val="939598"/>
+        </w:rPr>
+        <w:t>jQuery</w:t>
       </w:r>
     </w:p>
     <w:p>
@@ -1197,595 +1579,33 @@
           <w:rFonts w:ascii="Arial" w:eastAsia="Times New Roman" w:hAnsi="Arial" w:cs="Arial"/>
           <w:color w:val="939598"/>
         </w:rPr>
-        <w:t xml:space="preserve">    Xcode</w:t>
-      </w:r>
-      <w:r>
-        <w:rPr>
-          <w:rFonts w:ascii="Arial" w:eastAsia="Times New Roman" w:hAnsi="Arial" w:cs="Arial"/>
-          <w:color w:val="939598"/>
-        </w:rPr>
-        <w:tab/>
-      </w:r>
-      <w:r>
-        <w:rPr>
-          <w:rFonts w:ascii="Arial" w:eastAsia="Times New Roman" w:hAnsi="Arial" w:cs="Arial"/>
-          <w:color w:val="939598"/>
-        </w:rPr>
-        <w:tab/>
-        <w:t xml:space="preserve">     </w:t>
-      </w:r>
-      <w:r>
-        <w:rPr>
-          <w:rFonts w:ascii="Arial" w:eastAsia="Times New Roman" w:hAnsi="Arial" w:cs="Arial"/>
-          <w:color w:val="939598"/>
-        </w:rPr>
-        <w:t>SOAP/REST</w:t>
-      </w:r>
-    </w:p>
-    <w:p>
-      <w:pPr>
-        <w:rPr>
-          <w:rFonts w:ascii="Arial" w:eastAsia="Times New Roman" w:hAnsi="Arial" w:cs="Arial"/>
-          <w:color w:val="6D6E71"/>
-          <w:sz w:val="22"/>
-          <w:szCs w:val="22"/>
-        </w:rPr>
-      </w:pPr>
-      <w:r>
-        <w:rPr>
-          <w:rFonts w:ascii="Arial" w:eastAsia="Times New Roman" w:hAnsi="Arial" w:cs="Arial"/>
-          <w:color w:val="939598"/>
-        </w:rPr>
-        <w:tab/>
-      </w:r>
-      <w:r>
-        <w:rPr>
-          <w:rFonts w:ascii="Arial" w:eastAsia="Times New Roman" w:hAnsi="Arial" w:cs="Arial"/>
-          <w:color w:val="939598"/>
-        </w:rPr>
-        <w:tab/>
-      </w:r>
-      <w:r>
-        <w:rPr>
-          <w:rFonts w:ascii="Arial" w:eastAsia="Times New Roman" w:hAnsi="Arial" w:cs="Arial"/>
-          <w:color w:val="939598"/>
-        </w:rPr>
-        <w:tab/>
-        <w:t>JavaScript</w:t>
-      </w:r>
-      <w:r>
-        <w:rPr>
-          <w:rFonts w:ascii="Arial" w:eastAsia="Times New Roman" w:hAnsi="Arial" w:cs="Arial"/>
-          <w:color w:val="939598"/>
-        </w:rPr>
-        <w:tab/>
-        <w:t xml:space="preserve">    </w:t>
-      </w:r>
-      <w:r>
-        <w:rPr>
-          <w:rFonts w:ascii="Arial" w:eastAsia="Times New Roman" w:hAnsi="Arial" w:cs="Arial"/>
-          <w:color w:val="939598"/>
-        </w:rPr>
-        <w:t>Sencha Touch 2</w:t>
-      </w:r>
-      <w:r>
-        <w:rPr>
-          <w:rFonts w:ascii="Arial" w:eastAsia="Times New Roman" w:hAnsi="Arial" w:cs="Arial"/>
-          <w:color w:val="939598"/>
-        </w:rPr>
-        <w:tab/>
-      </w:r>
-      <w:r>
-        <w:rPr>
-          <w:rFonts w:ascii="Arial" w:eastAsia="Times New Roman" w:hAnsi="Arial" w:cs="Arial"/>
-          <w:color w:val="939598"/>
-        </w:rPr>
-        <w:t xml:space="preserve">     </w:t>
-      </w:r>
-      <w:r>
-        <w:rPr>
-          <w:rFonts w:ascii="Arial" w:eastAsia="Times New Roman" w:hAnsi="Arial" w:cs="Arial"/>
-          <w:color w:val="939598"/>
-        </w:rPr>
-        <w:t>AJAX</w:t>
-      </w:r>
-    </w:p>
-    <w:p>
-      <w:pPr>
-        <w:rPr>
-          <w:rFonts w:ascii="Arial" w:eastAsia="Times New Roman" w:hAnsi="Arial" w:cs="Arial"/>
-        </w:rPr>
-      </w:pPr>
-    </w:p>
-    <w:p>
-      <w:pPr>
-        <w:rPr>
-          <w:rFonts w:ascii="Arial" w:eastAsia="Times New Roman" w:hAnsi="Arial" w:cs="Arial"/>
-        </w:rPr>
-      </w:pPr>
-      <w:r>
-        <w:rPr>
-          <w:rFonts w:ascii="Arial" w:eastAsia="Times New Roman" w:hAnsi="Arial" w:cs="Arial"/>
-          <w:color w:val="88B23F"/>
-        </w:rPr>
-        <w:t>SOFTWARE</w:t>
-      </w:r>
-      <w:r>
-        <w:rPr>
-          <w:rFonts w:ascii="Arial" w:eastAsia="Times New Roman" w:hAnsi="Arial" w:cs="Arial"/>
-        </w:rPr>
-        <w:tab/>
-      </w:r>
-      <w:r>
-        <w:rPr>
-          <w:rFonts w:ascii="Arial" w:eastAsia="Times New Roman" w:hAnsi="Arial" w:cs="Arial"/>
-        </w:rPr>
-        <w:tab/>
-      </w:r>
-      <w:r>
-        <w:rPr>
-          <w:rFonts w:ascii="Arial" w:eastAsia="Times New Roman" w:hAnsi="Arial" w:cs="Arial"/>
-          <w:b/>
-          <w:color w:val="6D6E71"/>
-        </w:rPr>
-        <w:t>Design</w:t>
-      </w:r>
-      <w:r>
-        <w:rPr>
-          <w:rFonts w:ascii="Arial" w:eastAsia="Times New Roman" w:hAnsi="Arial" w:cs="Arial"/>
-          <w:color w:val="6D6E71"/>
-        </w:rPr>
-        <w:tab/>
-      </w:r>
-      <w:r>
-        <w:rPr>
-          <w:rFonts w:ascii="Arial" w:eastAsia="Times New Roman" w:hAnsi="Arial" w:cs="Arial"/>
-          <w:color w:val="6D6E71"/>
-        </w:rPr>
-        <w:t xml:space="preserve">    </w:t>
-      </w:r>
-      <w:r>
-        <w:rPr>
-          <w:rFonts w:ascii="Arial" w:eastAsia="Times New Roman" w:hAnsi="Arial" w:cs="Arial"/>
-          <w:b/>
-          <w:color w:val="6D6E71"/>
-        </w:rPr>
-        <w:t>Development</w:t>
-      </w:r>
-    </w:p>
-    <w:p>
-      <w:pPr>
-        <w:rPr>
-          <w:rFonts w:ascii="Arial" w:eastAsia="Times New Roman" w:hAnsi="Arial" w:cs="Arial"/>
-          <w:color w:val="939598"/>
-        </w:rPr>
-      </w:pPr>
-      <w:r>
-        <w:rPr>
-          <w:rFonts w:ascii="Arial" w:eastAsia="Times New Roman" w:hAnsi="Arial" w:cs="Arial"/>
-          <w:color w:val="88B23F"/>
-        </w:rPr>
-        <w:t>SKILLS</w:t>
-      </w:r>
-      <w:r>
-        <w:rPr>
-          <w:rFonts w:ascii="Arial" w:eastAsia="Times New Roman" w:hAnsi="Arial" w:cs="Arial"/>
-        </w:rPr>
-        <w:tab/>
-      </w:r>
-      <w:r>
-        <w:rPr>
-          <w:rFonts w:ascii="Arial" w:eastAsia="Times New Roman" w:hAnsi="Arial" w:cs="Arial"/>
-        </w:rPr>
-        <w:tab/>
-      </w:r>
-      <w:r>
-        <w:rPr>
-          <w:rFonts w:ascii="Arial" w:eastAsia="Times New Roman" w:hAnsi="Arial" w:cs="Arial"/>
-          <w:color w:val="939598"/>
-        </w:rPr>
-        <w:t>Photoshop</w:t>
-      </w:r>
-      <w:r>
-        <w:rPr>
-          <w:rFonts w:ascii="Arial" w:eastAsia="Times New Roman" w:hAnsi="Arial" w:cs="Arial"/>
-          <w:color w:val="939598"/>
-        </w:rPr>
-        <w:tab/>
-      </w:r>
-      <w:r>
-        <w:rPr>
-          <w:rFonts w:ascii="Arial" w:eastAsia="Times New Roman" w:hAnsi="Arial" w:cs="Arial"/>
-          <w:color w:val="939598"/>
-        </w:rPr>
-        <w:t xml:space="preserve">    </w:t>
-      </w:r>
-      <w:r>
-        <w:rPr>
-          <w:rFonts w:ascii="Arial" w:eastAsia="Times New Roman" w:hAnsi="Arial" w:cs="Arial"/>
-          <w:color w:val="939598"/>
-        </w:rPr>
-        <w:t xml:space="preserve">Notepad++ </w:t>
-      </w:r>
-    </w:p>
-    <w:p>
-      <w:pPr>
-        <w:rPr>
-          <w:rFonts w:ascii="Arial" w:eastAsia="Times New Roman" w:hAnsi="Arial" w:cs="Arial"/>
-          <w:color w:val="939598"/>
-        </w:rPr>
-      </w:pPr>
-      <w:r>
-        <w:rPr>
-          <w:rFonts w:ascii="Arial" w:eastAsia="Times New Roman" w:hAnsi="Arial" w:cs="Arial"/>
-          <w:color w:val="939598"/>
-        </w:rPr>
-        <w:tab/>
-      </w:r>
-      <w:r>
-        <w:rPr>
-          <w:rFonts w:ascii="Arial" w:eastAsia="Times New Roman" w:hAnsi="Arial" w:cs="Arial"/>
-          <w:color w:val="939598"/>
-        </w:rPr>
-        <w:tab/>
-      </w:r>
-      <w:r>
-        <w:rPr>
-          <w:rFonts w:ascii="Arial" w:eastAsia="Times New Roman" w:hAnsi="Arial" w:cs="Arial"/>
-          <w:color w:val="939598"/>
-        </w:rPr>
-        <w:tab/>
-      </w:r>
-      <w:r>
-        <w:rPr>
-          <w:rFonts w:ascii="Arial" w:eastAsia="Times New Roman" w:hAnsi="Arial" w:cs="Arial"/>
-          <w:color w:val="939598"/>
-        </w:rPr>
-        <w:t>Illustrator</w:t>
-      </w:r>
-      <w:r>
-        <w:rPr>
-          <w:rFonts w:ascii="Arial" w:eastAsia="Times New Roman" w:hAnsi="Arial" w:cs="Arial"/>
-          <w:color w:val="939598"/>
-        </w:rPr>
-        <w:tab/>
-        <w:t xml:space="preserve">    </w:t>
-      </w:r>
-      <w:r>
-        <w:rPr>
-          <w:rFonts w:ascii="Arial" w:eastAsia="Times New Roman" w:hAnsi="Arial" w:cs="Arial"/>
-          <w:color w:val="939598"/>
-        </w:rPr>
-        <w:t xml:space="preserve">Sublime </w:t>
-      </w:r>
-    </w:p>
-    <w:p>
-      <w:pPr>
-        <w:rPr>
-          <w:rFonts w:ascii="Arial" w:eastAsia="Times New Roman" w:hAnsi="Arial" w:cs="Arial"/>
-        </w:rPr>
-      </w:pPr>
-      <w:r>
-        <w:rPr>
-          <w:rFonts w:ascii="Arial" w:eastAsia="Times New Roman" w:hAnsi="Arial" w:cs="Arial"/>
-          <w:color w:val="939598"/>
-        </w:rPr>
-        <w:tab/>
-      </w:r>
-      <w:r>
-        <w:rPr>
-          <w:rFonts w:ascii="Arial" w:eastAsia="Times New Roman" w:hAnsi="Arial" w:cs="Arial"/>
-          <w:color w:val="939598"/>
-        </w:rPr>
-        <w:tab/>
-      </w:r>
-      <w:r>
-        <w:rPr>
-          <w:rFonts w:ascii="Arial" w:eastAsia="Times New Roman" w:hAnsi="Arial" w:cs="Arial"/>
-          <w:color w:val="939598"/>
-        </w:rPr>
-        <w:tab/>
-      </w:r>
-      <w:r>
-        <w:rPr>
-          <w:rFonts w:ascii="Arial" w:eastAsia="Times New Roman" w:hAnsi="Arial" w:cs="Arial"/>
-          <w:color w:val="939598"/>
-        </w:rPr>
-        <w:t>Flash</w:t>
-      </w:r>
-      <w:r>
-        <w:rPr>
-          <w:rFonts w:ascii="Arial" w:eastAsia="Times New Roman" w:hAnsi="Arial" w:cs="Arial"/>
-          <w:color w:val="939598"/>
-        </w:rPr>
-        <w:tab/>
-      </w:r>
-      <w:r>
-        <w:rPr>
-          <w:rFonts w:ascii="Arial" w:eastAsia="Times New Roman" w:hAnsi="Arial" w:cs="Arial"/>
-          <w:color w:val="939598"/>
-        </w:rPr>
-        <w:t xml:space="preserve">    </w:t>
-      </w:r>
-      <w:r>
-        <w:rPr>
-          <w:rFonts w:ascii="Arial" w:eastAsia="Times New Roman" w:hAnsi="Arial" w:cs="Arial"/>
-          <w:color w:val="939598"/>
-        </w:rPr>
-        <w:tab/>
-        <w:t xml:space="preserve">    </w:t>
-      </w:r>
-      <w:r>
-        <w:rPr>
-          <w:rFonts w:ascii="Arial" w:eastAsia="Times New Roman" w:hAnsi="Arial" w:cs="Arial"/>
-          <w:color w:val="939598"/>
-        </w:rPr>
-        <w:t>Eclipse</w:t>
-      </w:r>
-    </w:p>
-    <w:p>
-      <w:pPr>
-        <w:rPr>
-          <w:rFonts w:ascii="Arial" w:eastAsia="Times New Roman" w:hAnsi="Arial" w:cs="Arial"/>
-        </w:rPr>
-      </w:pPr>
-    </w:p>
-    <w:p>
-      <w:pPr>
-        <w:rPr>
-          <w:rFonts w:ascii="Arial" w:eastAsia="Times New Roman" w:hAnsi="Arial" w:cs="Arial"/>
-        </w:rPr>
-      </w:pPr>
-      <w:r>
-        <w:rPr>
-          <w:rFonts w:ascii="Arial" w:eastAsia="Times New Roman" w:hAnsi="Arial" w:cs="Arial"/>
-          <w:color w:val="88B23F"/>
-        </w:rPr>
-        <w:t>EDUCATION</w:t>
-      </w:r>
-      <w:r>
-        <w:rPr>
-          <w:rFonts w:ascii="Arial" w:eastAsia="Times New Roman" w:hAnsi="Arial" w:cs="Arial"/>
-        </w:rPr>
-        <w:tab/>
-      </w:r>
-      <w:r>
-        <w:rPr>
-          <w:rFonts w:ascii="Arial" w:eastAsia="Times New Roman" w:hAnsi="Arial" w:cs="Arial"/>
-        </w:rPr>
-        <w:tab/>
-      </w:r>
-      <w:r>
-        <w:rPr>
-          <w:rFonts w:ascii="Arial" w:eastAsia="Times New Roman" w:hAnsi="Arial" w:cs="Arial"/>
-          <w:b/>
-          <w:color w:val="6D6E71"/>
-        </w:rPr>
-        <w:t>Univers</w:t>
-      </w:r>
-      <w:r>
-        <w:rPr>
-          <w:rFonts w:ascii="Arial" w:eastAsia="Times New Roman" w:hAnsi="Arial" w:cs="Arial"/>
-          <w:b/>
-          <w:color w:val="6D6E71"/>
-        </w:rPr>
-        <w:t>ity of Nevada, Las Vegas</w:t>
-      </w:r>
-      <w:r>
-        <w:rPr>
-          <w:rFonts w:ascii="Arial" w:eastAsia="Times New Roman" w:hAnsi="Arial" w:cs="Arial"/>
-          <w:color w:val="6D6E71"/>
-        </w:rPr>
-        <w:tab/>
-      </w:r>
-      <w:r>
-        <w:rPr>
-          <w:rFonts w:ascii="Arial" w:eastAsia="Times New Roman" w:hAnsi="Arial" w:cs="Arial"/>
-          <w:color w:val="6D6E71"/>
-        </w:rPr>
-        <w:tab/>
-      </w:r>
-      <w:r>
-        <w:rPr>
-          <w:rFonts w:ascii="Arial" w:eastAsia="Times New Roman" w:hAnsi="Arial" w:cs="Arial"/>
-          <w:color w:val="6D6E71"/>
-        </w:rPr>
-        <w:tab/>
-      </w:r>
-      <w:r>
-        <w:rPr>
-          <w:rFonts w:ascii="Arial" w:eastAsia="Times New Roman" w:hAnsi="Arial" w:cs="Arial"/>
-          <w:color w:val="6D6E71"/>
-        </w:rPr>
-        <w:tab/>
-        <w:t xml:space="preserve">     </w:t>
-      </w:r>
-      <w:r>
-        <w:rPr>
-          <w:rFonts w:ascii="Arial" w:eastAsia="Times New Roman" w:hAnsi="Arial" w:cs="Arial"/>
-          <w:color w:val="6D6E71"/>
-        </w:rPr>
-        <w:tab/>
-        <w:t xml:space="preserve">  </w:t>
-      </w:r>
-      <w:r>
-        <w:rPr>
-          <w:rFonts w:ascii="Arial" w:eastAsia="Times New Roman" w:hAnsi="Arial" w:cs="Arial"/>
-          <w:color w:val="6D6E71"/>
-          <w:sz w:val="22"/>
-          <w:szCs w:val="22"/>
-        </w:rPr>
-        <w:t>May</w:t>
-      </w:r>
-      <w:r>
-        <w:rPr>
-          <w:rFonts w:ascii="Arial" w:eastAsia="Times New Roman" w:hAnsi="Arial" w:cs="Arial"/>
-          <w:color w:val="6D6E71"/>
-          <w:sz w:val="22"/>
-          <w:szCs w:val="22"/>
-        </w:rPr>
-        <w:t xml:space="preserve"> 201</w:t>
-      </w:r>
-      <w:r>
-        <w:rPr>
-          <w:rFonts w:ascii="Arial" w:eastAsia="Times New Roman" w:hAnsi="Arial" w:cs="Arial"/>
-          <w:color w:val="6D6E71"/>
-          <w:sz w:val="22"/>
-          <w:szCs w:val="22"/>
-        </w:rPr>
-        <w:t>7</w:t>
-      </w:r>
-    </w:p>
-    <w:p>
-      <w:pPr>
-        <w:rPr>
-          <w:rFonts w:ascii="Arial" w:eastAsia="Times New Roman" w:hAnsi="Arial" w:cs="Arial"/>
-          <w:color w:val="939598"/>
-        </w:rPr>
-      </w:pPr>
-      <w:r>
-        <w:rPr>
-          <w:rFonts w:ascii="Arial" w:eastAsia="Times New Roman" w:hAnsi="Arial" w:cs="Arial"/>
-        </w:rPr>
-        <w:tab/>
-      </w:r>
-      <w:r>
-        <w:rPr>
-          <w:rFonts w:ascii="Arial" w:eastAsia="Times New Roman" w:hAnsi="Arial" w:cs="Arial"/>
-        </w:rPr>
-        <w:tab/>
-      </w:r>
-      <w:r>
-        <w:rPr>
-          <w:rFonts w:ascii="Arial" w:eastAsia="Times New Roman" w:hAnsi="Arial" w:cs="Arial"/>
-        </w:rPr>
-        <w:tab/>
-      </w:r>
-      <w:r>
-        <w:rPr>
-          <w:rFonts w:ascii="Arial" w:eastAsia="Times New Roman" w:hAnsi="Arial" w:cs="Arial"/>
-          <w:color w:val="939598"/>
-        </w:rPr>
-        <w:t xml:space="preserve">Bachelor of </w:t>
-      </w:r>
-      <w:r>
-        <w:rPr>
-          <w:rFonts w:ascii="Arial" w:eastAsia="Times New Roman" w:hAnsi="Arial" w:cs="Arial"/>
-          <w:color w:val="939598"/>
-        </w:rPr>
-        <w:t>S</w:t>
-      </w:r>
-      <w:r>
-        <w:rPr>
-          <w:rFonts w:ascii="Arial" w:eastAsia="Times New Roman" w:hAnsi="Arial" w:cs="Arial"/>
-          <w:color w:val="939598"/>
-        </w:rPr>
-        <w:t>cience,</w:t>
-      </w:r>
-      <w:r>
-        <w:rPr>
-          <w:rFonts w:ascii="Arial" w:eastAsia="Times New Roman" w:hAnsi="Arial" w:cs="Arial"/>
-          <w:color w:val="939598"/>
-        </w:rPr>
-        <w:t xml:space="preserve"> </w:t>
-      </w:r>
-      <w:r>
-        <w:rPr>
-          <w:rFonts w:ascii="Arial" w:eastAsia="Times New Roman" w:hAnsi="Arial" w:cs="Arial"/>
-          <w:color w:val="939598"/>
-        </w:rPr>
-        <w:t xml:space="preserve">Business Administration - </w:t>
-      </w:r>
-      <w:r>
-        <w:rPr>
-          <w:rFonts w:ascii="Arial" w:eastAsia="Times New Roman" w:hAnsi="Arial" w:cs="Arial"/>
-          <w:color w:val="939598"/>
-        </w:rPr>
-        <w:t>Information Management</w:t>
-      </w:r>
-    </w:p>
-    <w:p>
-      <w:pPr>
-        <w:rPr>
-          <w:rFonts w:ascii="Arial" w:eastAsia="Times New Roman" w:hAnsi="Arial" w:cs="Arial"/>
-        </w:rPr>
-      </w:pPr>
-    </w:p>
-    <w:p>
-      <w:pPr>
-        <w:rPr>
-          <w:rFonts w:ascii="Arial" w:eastAsia="Times New Roman" w:hAnsi="Arial" w:cs="Arial"/>
-          <w:color w:val="6D6E71"/>
-          <w:sz w:val="22"/>
-          <w:szCs w:val="22"/>
-        </w:rPr>
-      </w:pPr>
-      <w:r>
-        <w:rPr>
-          <w:rFonts w:ascii="Arial" w:eastAsia="Times New Roman" w:hAnsi="Arial" w:cs="Arial"/>
-        </w:rPr>
-        <w:tab/>
-      </w:r>
-      <w:r>
-        <w:rPr>
-          <w:rFonts w:ascii="Arial" w:eastAsia="Times New Roman" w:hAnsi="Arial" w:cs="Arial"/>
-        </w:rPr>
-        <w:tab/>
-      </w:r>
-      <w:r>
-        <w:rPr>
-          <w:rFonts w:ascii="Arial" w:eastAsia="Times New Roman" w:hAnsi="Arial" w:cs="Arial"/>
-        </w:rPr>
-        <w:tab/>
-      </w:r>
-      <w:r>
-        <w:rPr>
-          <w:rFonts w:ascii="Arial" w:eastAsia="Times New Roman" w:hAnsi="Arial" w:cs="Arial"/>
-          <w:b/>
-          <w:color w:val="6D6E71"/>
-        </w:rPr>
-        <w:t>The Art Institute of Las Vegas</w:t>
-      </w:r>
-      <w:r>
-        <w:rPr>
-          <w:rFonts w:ascii="Arial" w:eastAsia="Times New Roman" w:hAnsi="Arial" w:cs="Arial"/>
-          <w:color w:val="6D6E71"/>
-        </w:rPr>
-        <w:tab/>
-      </w:r>
-      <w:r>
-        <w:rPr>
-          <w:rFonts w:ascii="Arial" w:eastAsia="Times New Roman" w:hAnsi="Arial" w:cs="Arial"/>
-          <w:color w:val="6D6E71"/>
-        </w:rPr>
-        <w:tab/>
-      </w:r>
-      <w:r>
-        <w:rPr>
-          <w:rFonts w:ascii="Arial" w:eastAsia="Times New Roman" w:hAnsi="Arial" w:cs="Arial"/>
-          <w:color w:val="6D6E71"/>
-        </w:rPr>
-        <w:tab/>
-      </w:r>
-      <w:r>
-        <w:rPr>
-          <w:rFonts w:ascii="Arial" w:eastAsia="Times New Roman" w:hAnsi="Arial" w:cs="Arial"/>
-          <w:color w:val="6D6E71"/>
-        </w:rPr>
-        <w:tab/>
-      </w:r>
-      <w:r>
-        <w:rPr>
-          <w:rFonts w:ascii="Arial" w:eastAsia="Times New Roman" w:hAnsi="Arial" w:cs="Arial"/>
-          <w:color w:val="6D6E71"/>
-        </w:rPr>
-        <w:tab/>
-        <w:t xml:space="preserve">       </w:t>
-      </w:r>
-      <w:r>
-        <w:rPr>
-          <w:rFonts w:ascii="Arial" w:eastAsia="Times New Roman" w:hAnsi="Arial" w:cs="Arial"/>
-          <w:color w:val="6D6E71"/>
+        <w:t xml:space="preserve"> </w:t>
+      </w:r>
+      <w:r>
+        <w:rPr>
+          <w:rFonts w:ascii="Arial" w:eastAsia="Times New Roman" w:hAnsi="Arial" w:cs="Arial"/>
+          <w:color w:val="939598"/>
+        </w:rPr>
+        <w:t>SOAP</w:t>
+      </w:r>
+      <w:r>
+        <w:rPr>
+          <w:rFonts w:ascii="Arial" w:eastAsia="Times New Roman" w:hAnsi="Arial" w:cs="Arial"/>
+          <w:color w:val="939598"/>
+        </w:rPr>
+        <w:t xml:space="preserve"> </w:t>
+      </w:r>
+      <w:r>
+        <w:rPr>
+          <w:rFonts w:ascii="Arial" w:eastAsia="Times New Roman" w:hAnsi="Arial" w:cs="Arial"/>
+          <w:color w:val="939598"/>
+        </w:rPr>
+        <w:t>/</w:t>
+      </w:r>
+      <w:r>
+        <w:rPr>
+          <w:rFonts w:ascii="Arial" w:eastAsia="Times New Roman" w:hAnsi="Arial" w:cs="Arial"/>
+          <w:color w:val="939598"/>
         </w:rPr>
         <w:t xml:space="preserve"> </w:t>
       </w:r>
@@ -1794,6 +1614,702 @@
       <w:r>
         <w:rPr>
           <w:rFonts w:ascii="Arial" w:eastAsia="Times New Roman" w:hAnsi="Arial" w:cs="Arial"/>
+          <w:color w:val="939598"/>
+        </w:rPr>
+        <w:t>REST</w:t>
+      </w:r>
+    </w:p>
+    <w:p>
+      <w:pPr>
+        <w:rPr>
+          <w:rFonts w:ascii="Arial" w:eastAsia="Times New Roman" w:hAnsi="Arial" w:cs="Arial"/>
+          <w:color w:val="6D6E71"/>
+          <w:sz w:val="22"/>
+          <w:szCs w:val="22"/>
+        </w:rPr>
+      </w:pPr>
+      <w:r>
+        <w:rPr>
+          <w:rFonts w:ascii="Arial" w:eastAsia="Times New Roman" w:hAnsi="Arial" w:cs="Arial"/>
+          <w:color w:val="939598"/>
+        </w:rPr>
+        <w:tab/>
+      </w:r>
+      <w:r>
+        <w:rPr>
+          <w:rFonts w:ascii="Arial" w:eastAsia="Times New Roman" w:hAnsi="Arial" w:cs="Arial"/>
+          <w:color w:val="939598"/>
+        </w:rPr>
+        <w:tab/>
+      </w:r>
+      <w:r>
+        <w:rPr>
+          <w:rFonts w:ascii="Arial" w:eastAsia="Times New Roman" w:hAnsi="Arial" w:cs="Arial"/>
+          <w:color w:val="939598"/>
+        </w:rPr>
+        <w:tab/>
+        <w:t>JavaScript</w:t>
+      </w:r>
+      <w:r>
+        <w:rPr>
+          <w:rFonts w:ascii="Arial" w:eastAsia="Times New Roman" w:hAnsi="Arial" w:cs="Arial"/>
+          <w:color w:val="939598"/>
+        </w:rPr>
+        <w:tab/>
+        <w:t xml:space="preserve"> </w:t>
+      </w:r>
+      <w:r>
+        <w:rPr>
+          <w:rFonts w:ascii="Arial" w:eastAsia="Times New Roman" w:hAnsi="Arial" w:cs="Arial"/>
+          <w:color w:val="939598"/>
+        </w:rPr>
+        <w:t>AJAX</w:t>
+      </w:r>
+    </w:p>
+    <w:p>
+      <w:pPr>
+        <w:rPr>
+          <w:rFonts w:ascii="Arial" w:eastAsia="Times New Roman" w:hAnsi="Arial" w:cs="Arial"/>
+        </w:rPr>
+      </w:pPr>
+    </w:p>
+    <w:p>
+      <w:pPr>
+        <w:rPr>
+          <w:rFonts w:ascii="Arial" w:eastAsia="Times New Roman" w:hAnsi="Arial" w:cs="Arial"/>
+        </w:rPr>
+      </w:pPr>
+      <w:r>
+        <w:rPr>
+          <w:rFonts w:ascii="Arial" w:eastAsia="Times New Roman" w:hAnsi="Arial" w:cs="Arial"/>
+          <w:color w:val="88B23F"/>
+        </w:rPr>
+        <w:t>OTHER</w:t>
+      </w:r>
+      <w:r>
+        <w:rPr>
+          <w:rFonts w:ascii="Arial" w:eastAsia="Times New Roman" w:hAnsi="Arial" w:cs="Arial"/>
+        </w:rPr>
+        <w:tab/>
+      </w:r>
+      <w:r>
+        <w:rPr>
+          <w:rFonts w:ascii="Arial" w:eastAsia="Times New Roman" w:hAnsi="Arial" w:cs="Arial"/>
+        </w:rPr>
+        <w:tab/>
+      </w:r>
+      <w:r>
+        <w:rPr>
+          <w:rFonts w:ascii="Arial" w:eastAsia="Times New Roman" w:hAnsi="Arial" w:cs="Arial"/>
+          <w:b/>
+          <w:color w:val="6D6E71"/>
+        </w:rPr>
+        <w:t>Adobe</w:t>
+      </w:r>
+      <w:r>
+        <w:rPr>
+          <w:rFonts w:ascii="Arial" w:eastAsia="Times New Roman" w:hAnsi="Arial" w:cs="Arial"/>
+          <w:color w:val="6D6E71"/>
+        </w:rPr>
+        <w:tab/>
+      </w:r>
+      <w:r>
+        <w:rPr>
+          <w:rFonts w:ascii="Arial" w:eastAsia="Times New Roman" w:hAnsi="Arial" w:cs="Arial"/>
+          <w:color w:val="6D6E71"/>
+        </w:rPr>
+        <w:t xml:space="preserve"> </w:t>
+      </w:r>
+      <w:r>
+        <w:rPr>
+          <w:rFonts w:ascii="Arial" w:eastAsia="Times New Roman" w:hAnsi="Arial" w:cs="Arial"/>
+          <w:b/>
+          <w:color w:val="6D6E71"/>
+        </w:rPr>
+        <w:t>OS</w:t>
+      </w:r>
+      <w:r>
+        <w:rPr>
+          <w:rFonts w:ascii="Arial" w:eastAsia="Times New Roman" w:hAnsi="Arial" w:cs="Arial"/>
+          <w:b/>
+          <w:color w:val="6D6E71"/>
+        </w:rPr>
+        <w:t xml:space="preserve">                </w:t>
+      </w:r>
+      <w:r>
+        <w:rPr>
+          <w:rFonts w:ascii="Arial" w:eastAsia="Times New Roman" w:hAnsi="Arial" w:cs="Arial"/>
+          <w:b/>
+          <w:color w:val="6D6E71"/>
+        </w:rPr>
+        <w:t xml:space="preserve">     </w:t>
+      </w:r>
+      <w:r>
+        <w:rPr>
+          <w:rFonts w:ascii="Arial" w:eastAsia="Times New Roman" w:hAnsi="Arial" w:cs="Arial"/>
+          <w:b/>
+          <w:color w:val="6D6E71"/>
+        </w:rPr>
+        <w:t>Analytics</w:t>
+      </w:r>
+      <w:r>
+        <w:rPr>
+          <w:rFonts w:ascii="Arial" w:eastAsia="Times New Roman" w:hAnsi="Arial" w:cs="Arial"/>
+          <w:b/>
+          <w:color w:val="6D6E71"/>
+        </w:rPr>
+        <w:tab/>
+      </w:r>
+      <w:r>
+        <w:rPr>
+          <w:rFonts w:ascii="Arial" w:eastAsia="Times New Roman" w:hAnsi="Arial" w:cs="Arial"/>
+          <w:b/>
+          <w:color w:val="6D6E71"/>
+        </w:rPr>
+        <w:tab/>
+        <w:t>Design</w:t>
+      </w:r>
+    </w:p>
+    <w:p>
+      <w:pPr>
+        <w:rPr>
+          <w:rFonts w:ascii="Arial" w:eastAsia="Times New Roman" w:hAnsi="Arial" w:cs="Arial"/>
+          <w:color w:val="939598"/>
+        </w:rPr>
+      </w:pPr>
+      <w:r>
+        <w:rPr>
+          <w:rFonts w:ascii="Arial" w:eastAsia="Times New Roman" w:hAnsi="Arial" w:cs="Arial"/>
+          <w:color w:val="88B23F"/>
+        </w:rPr>
+        <w:t>SKILLS</w:t>
+      </w:r>
+      <w:r>
+        <w:rPr>
+          <w:rFonts w:ascii="Arial" w:eastAsia="Times New Roman" w:hAnsi="Arial" w:cs="Arial"/>
+        </w:rPr>
+        <w:tab/>
+      </w:r>
+      <w:r>
+        <w:rPr>
+          <w:rFonts w:ascii="Arial" w:eastAsia="Times New Roman" w:hAnsi="Arial" w:cs="Arial"/>
+        </w:rPr>
+        <w:tab/>
+      </w:r>
+      <w:r>
+        <w:rPr>
+          <w:rFonts w:ascii="Arial" w:eastAsia="Times New Roman" w:hAnsi="Arial" w:cs="Arial"/>
+          <w:color w:val="939598"/>
+        </w:rPr>
+        <w:t>Photoshop</w:t>
+      </w:r>
+      <w:r>
+        <w:rPr>
+          <w:rFonts w:ascii="Arial" w:eastAsia="Times New Roman" w:hAnsi="Arial" w:cs="Arial"/>
+          <w:color w:val="939598"/>
+        </w:rPr>
+        <w:tab/>
+      </w:r>
+      <w:r>
+        <w:rPr>
+          <w:rFonts w:ascii="Arial" w:eastAsia="Times New Roman" w:hAnsi="Arial" w:cs="Arial"/>
+          <w:color w:val="939598"/>
+        </w:rPr>
+        <w:t xml:space="preserve"> </w:t>
+      </w:r>
+      <w:r>
+        <w:rPr>
+          <w:rFonts w:ascii="Arial" w:eastAsia="Times New Roman" w:hAnsi="Arial" w:cs="Arial"/>
+          <w:color w:val="939598"/>
+        </w:rPr>
+        <w:t>Mac</w:t>
+      </w:r>
+      <w:r>
+        <w:rPr>
+          <w:rFonts w:ascii="Arial" w:eastAsia="Times New Roman" w:hAnsi="Arial" w:cs="Arial"/>
+          <w:color w:val="939598"/>
+        </w:rPr>
+        <w:tab/>
+        <w:t xml:space="preserve">   </w:t>
+      </w:r>
+      <w:r>
+        <w:rPr>
+          <w:rFonts w:ascii="Arial" w:eastAsia="Times New Roman" w:hAnsi="Arial" w:cs="Arial"/>
+          <w:color w:val="939598"/>
+        </w:rPr>
+        <w:t xml:space="preserve"> </w:t>
+      </w:r>
+      <w:r>
+        <w:rPr>
+          <w:rFonts w:ascii="Arial" w:eastAsia="Times New Roman" w:hAnsi="Arial" w:cs="Arial"/>
+          <w:color w:val="939598"/>
+        </w:rPr>
+        <w:t xml:space="preserve">            </w:t>
+      </w:r>
+      <w:r>
+        <w:rPr>
+          <w:rFonts w:ascii="Arial" w:eastAsia="Times New Roman" w:hAnsi="Arial" w:cs="Arial"/>
+          <w:color w:val="939598"/>
+        </w:rPr>
+        <w:t>Google Analytics</w:t>
+      </w:r>
+      <w:r>
+        <w:rPr>
+          <w:rFonts w:ascii="Arial" w:eastAsia="Times New Roman" w:hAnsi="Arial" w:cs="Arial"/>
+          <w:color w:val="939598"/>
+        </w:rPr>
+        <w:tab/>
+      </w:r>
+      <w:r>
+        <w:rPr>
+          <w:rFonts w:ascii="Arial" w:eastAsia="Times New Roman" w:hAnsi="Arial" w:cs="Arial"/>
+          <w:color w:val="939598"/>
+        </w:rPr>
+        <w:tab/>
+        <w:t>Responsive</w:t>
+      </w:r>
+    </w:p>
+    <w:p>
+      <w:pPr>
+        <w:rPr>
+          <w:rFonts w:ascii="Arial" w:eastAsia="Times New Roman" w:hAnsi="Arial" w:cs="Arial"/>
+          <w:color w:val="939598"/>
+        </w:rPr>
+      </w:pPr>
+      <w:r>
+        <w:rPr>
+          <w:rFonts w:ascii="Arial" w:eastAsia="Times New Roman" w:hAnsi="Arial" w:cs="Arial"/>
+          <w:color w:val="939598"/>
+        </w:rPr>
+        <w:tab/>
+      </w:r>
+      <w:r>
+        <w:rPr>
+          <w:rFonts w:ascii="Arial" w:eastAsia="Times New Roman" w:hAnsi="Arial" w:cs="Arial"/>
+          <w:color w:val="939598"/>
+        </w:rPr>
+        <w:tab/>
+      </w:r>
+      <w:r>
+        <w:rPr>
+          <w:rFonts w:ascii="Arial" w:eastAsia="Times New Roman" w:hAnsi="Arial" w:cs="Arial"/>
+          <w:color w:val="939598"/>
+        </w:rPr>
+        <w:tab/>
+      </w:r>
+      <w:r>
+        <w:rPr>
+          <w:rFonts w:ascii="Arial" w:eastAsia="Times New Roman" w:hAnsi="Arial" w:cs="Arial"/>
+          <w:color w:val="939598"/>
+        </w:rPr>
+        <w:t>Illustrator</w:t>
+      </w:r>
+      <w:r>
+        <w:rPr>
+          <w:rFonts w:ascii="Arial" w:eastAsia="Times New Roman" w:hAnsi="Arial" w:cs="Arial"/>
+          <w:color w:val="939598"/>
+        </w:rPr>
+        <w:tab/>
+        <w:t xml:space="preserve"> </w:t>
+      </w:r>
+      <w:r>
+        <w:rPr>
+          <w:rFonts w:ascii="Arial" w:eastAsia="Times New Roman" w:hAnsi="Arial" w:cs="Arial"/>
+          <w:color w:val="939598"/>
+        </w:rPr>
+        <w:t>Windows</w:t>
+      </w:r>
+      <w:r>
+        <w:rPr>
+          <w:rFonts w:ascii="Arial" w:eastAsia="Times New Roman" w:hAnsi="Arial" w:cs="Arial"/>
+          <w:color w:val="939598"/>
+        </w:rPr>
+        <w:t xml:space="preserve"> </w:t>
+      </w:r>
+      <w:r>
+        <w:rPr>
+          <w:rFonts w:ascii="Arial" w:eastAsia="Times New Roman" w:hAnsi="Arial" w:cs="Arial"/>
+          <w:color w:val="939598"/>
+        </w:rPr>
+        <w:tab/>
+        <w:t xml:space="preserve">    </w:t>
+      </w:r>
+      <w:r>
+        <w:rPr>
+          <w:rFonts w:ascii="Arial" w:eastAsia="Times New Roman" w:hAnsi="Arial" w:cs="Arial"/>
+          <w:color w:val="939598"/>
+        </w:rPr>
+        <w:t xml:space="preserve"> </w:t>
+      </w:r>
+      <w:r>
+        <w:rPr>
+          <w:rFonts w:ascii="Arial" w:eastAsia="Times New Roman" w:hAnsi="Arial" w:cs="Arial"/>
+          <w:color w:val="939598"/>
+        </w:rPr>
+        <w:t>SEO</w:t>
+      </w:r>
+      <w:r>
+        <w:rPr>
+          <w:rFonts w:ascii="Arial" w:eastAsia="Times New Roman" w:hAnsi="Arial" w:cs="Arial"/>
+          <w:color w:val="939598"/>
+        </w:rPr>
+        <w:t xml:space="preserve"> / SEM</w:t>
+      </w:r>
+      <w:r>
+        <w:rPr>
+          <w:rFonts w:ascii="Arial" w:eastAsia="Times New Roman" w:hAnsi="Arial" w:cs="Arial"/>
+          <w:color w:val="939598"/>
+        </w:rPr>
+        <w:tab/>
+      </w:r>
+      <w:r>
+        <w:rPr>
+          <w:rFonts w:ascii="Arial" w:eastAsia="Times New Roman" w:hAnsi="Arial" w:cs="Arial"/>
+          <w:color w:val="939598"/>
+        </w:rPr>
+        <w:tab/>
+        <w:t>Adaptive</w:t>
+      </w:r>
+    </w:p>
+    <w:p>
+      <w:pPr>
+        <w:rPr>
+          <w:rFonts w:ascii="Arial" w:eastAsia="Times New Roman" w:hAnsi="Arial" w:cs="Arial"/>
+        </w:rPr>
+      </w:pPr>
+      <w:r>
+        <w:rPr>
+          <w:rFonts w:ascii="Arial" w:eastAsia="Times New Roman" w:hAnsi="Arial" w:cs="Arial"/>
+          <w:color w:val="939598"/>
+        </w:rPr>
+        <w:tab/>
+      </w:r>
+      <w:r>
+        <w:rPr>
+          <w:rFonts w:ascii="Arial" w:eastAsia="Times New Roman" w:hAnsi="Arial" w:cs="Arial"/>
+          <w:color w:val="939598"/>
+        </w:rPr>
+        <w:tab/>
+      </w:r>
+      <w:r>
+        <w:rPr>
+          <w:rFonts w:ascii="Arial" w:eastAsia="Times New Roman" w:hAnsi="Arial" w:cs="Arial"/>
+          <w:color w:val="939598"/>
+        </w:rPr>
+        <w:tab/>
+      </w:r>
+      <w:r>
+        <w:rPr>
+          <w:rFonts w:ascii="Arial" w:eastAsia="Times New Roman" w:hAnsi="Arial" w:cs="Arial"/>
+          <w:color w:val="939598"/>
+        </w:rPr>
+        <w:t>Flash</w:t>
+      </w:r>
+      <w:r>
+        <w:rPr>
+          <w:rFonts w:ascii="Arial" w:eastAsia="Times New Roman" w:hAnsi="Arial" w:cs="Arial"/>
+          <w:color w:val="939598"/>
+        </w:rPr>
+        <w:tab/>
+      </w:r>
+      <w:r>
+        <w:rPr>
+          <w:rFonts w:ascii="Arial" w:eastAsia="Times New Roman" w:hAnsi="Arial" w:cs="Arial"/>
+          <w:color w:val="939598"/>
+        </w:rPr>
+        <w:t xml:space="preserve">    </w:t>
+      </w:r>
+      <w:r>
+        <w:rPr>
+          <w:rFonts w:ascii="Arial" w:eastAsia="Times New Roman" w:hAnsi="Arial" w:cs="Arial"/>
+          <w:color w:val="939598"/>
+        </w:rPr>
+        <w:tab/>
+        <w:t xml:space="preserve"> </w:t>
+      </w:r>
+      <w:r>
+        <w:rPr>
+          <w:rFonts w:ascii="Arial" w:eastAsia="Times New Roman" w:hAnsi="Arial" w:cs="Arial"/>
+          <w:color w:val="939598"/>
+        </w:rPr>
+        <w:t>Linux</w:t>
+      </w:r>
+      <w:r>
+        <w:rPr>
+          <w:rFonts w:ascii="Arial" w:eastAsia="Times New Roman" w:hAnsi="Arial" w:cs="Arial"/>
+          <w:color w:val="939598"/>
+        </w:rPr>
+        <w:t xml:space="preserve">   </w:t>
+      </w:r>
+    </w:p>
+    <w:p>
+      <w:pPr>
+        <w:rPr>
+          <w:rFonts w:ascii="Arial" w:eastAsia="Times New Roman" w:hAnsi="Arial" w:cs="Arial"/>
+        </w:rPr>
+      </w:pPr>
+    </w:p>
+    <w:p>
+      <w:pPr>
+        <w:rPr>
+          <w:rFonts w:ascii="Arial" w:eastAsia="Times New Roman" w:hAnsi="Arial" w:cs="Arial"/>
+        </w:rPr>
+      </w:pPr>
+      <w:r>
+        <w:rPr>
+          <w:rFonts w:ascii="Arial" w:eastAsia="Times New Roman" w:hAnsi="Arial" w:cs="Arial"/>
+          <w:color w:val="88B23F"/>
+        </w:rPr>
+        <w:t>EDUCATION</w:t>
+      </w:r>
+      <w:r>
+        <w:rPr>
+          <w:rFonts w:ascii="Arial" w:eastAsia="Times New Roman" w:hAnsi="Arial" w:cs="Arial"/>
+        </w:rPr>
+        <w:tab/>
+      </w:r>
+      <w:r>
+        <w:rPr>
+          <w:rFonts w:ascii="Arial" w:eastAsia="Times New Roman" w:hAnsi="Arial" w:cs="Arial"/>
+        </w:rPr>
+        <w:tab/>
+      </w:r>
+      <w:r>
+        <w:rPr>
+          <w:rFonts w:ascii="Arial" w:eastAsia="Times New Roman" w:hAnsi="Arial" w:cs="Arial"/>
+          <w:b/>
+          <w:color w:val="6D6E71"/>
+        </w:rPr>
+        <w:t>Univers</w:t>
+      </w:r>
+      <w:r>
+        <w:rPr>
+          <w:rFonts w:ascii="Arial" w:eastAsia="Times New Roman" w:hAnsi="Arial" w:cs="Arial"/>
+          <w:b/>
+          <w:color w:val="6D6E71"/>
+        </w:rPr>
+        <w:t>ity of Nevada, Las Vegas</w:t>
+      </w:r>
+      <w:r>
+        <w:rPr>
+          <w:rFonts w:ascii="Arial" w:eastAsia="Times New Roman" w:hAnsi="Arial" w:cs="Arial"/>
+          <w:color w:val="6D6E71"/>
+        </w:rPr>
+        <w:tab/>
+      </w:r>
+      <w:r>
+        <w:rPr>
+          <w:rFonts w:ascii="Arial" w:eastAsia="Times New Roman" w:hAnsi="Arial" w:cs="Arial"/>
+          <w:color w:val="6D6E71"/>
+        </w:rPr>
+        <w:tab/>
+      </w:r>
+      <w:r>
+        <w:rPr>
+          <w:rFonts w:ascii="Arial" w:eastAsia="Times New Roman" w:hAnsi="Arial" w:cs="Arial"/>
+          <w:color w:val="6D6E71"/>
+        </w:rPr>
+        <w:tab/>
+      </w:r>
+      <w:r>
+        <w:rPr>
+          <w:rFonts w:ascii="Arial" w:eastAsia="Times New Roman" w:hAnsi="Arial" w:cs="Arial"/>
+          <w:color w:val="6D6E71"/>
+        </w:rPr>
+        <w:tab/>
+        <w:t xml:space="preserve">     </w:t>
+      </w:r>
+      <w:r>
+        <w:rPr>
+          <w:rFonts w:ascii="Arial" w:eastAsia="Times New Roman" w:hAnsi="Arial" w:cs="Arial"/>
+          <w:color w:val="6D6E71"/>
+        </w:rPr>
+        <w:t xml:space="preserve">   </w:t>
+      </w:r>
+      <w:r>
+        <w:rPr>
+          <w:rFonts w:ascii="Arial" w:eastAsia="Times New Roman" w:hAnsi="Arial" w:cs="Arial"/>
+          <w:color w:val="6D6E71"/>
+          <w:sz w:val="22"/>
+          <w:szCs w:val="22"/>
+        </w:rPr>
+        <w:t>2012 -</w:t>
+      </w:r>
+      <w:r>
+        <w:rPr>
+          <w:rFonts w:ascii="Arial" w:eastAsia="Times New Roman" w:hAnsi="Arial" w:cs="Arial"/>
+          <w:color w:val="6D6E71"/>
+          <w:sz w:val="22"/>
+          <w:szCs w:val="22"/>
+        </w:rPr>
+        <w:t xml:space="preserve"> 201</w:t>
+      </w:r>
+      <w:r>
+        <w:rPr>
+          <w:rFonts w:ascii="Arial" w:eastAsia="Times New Roman" w:hAnsi="Arial" w:cs="Arial"/>
+          <w:color w:val="6D6E71"/>
+          <w:sz w:val="22"/>
+          <w:szCs w:val="22"/>
+        </w:rPr>
+        <w:t>7</w:t>
+      </w:r>
+    </w:p>
+    <w:p>
+      <w:pPr>
+        <w:rPr>
+          <w:rFonts w:ascii="Arial" w:eastAsia="Times New Roman" w:hAnsi="Arial" w:cs="Arial"/>
+          <w:color w:val="939598"/>
+        </w:rPr>
+      </w:pPr>
+      <w:r>
+        <w:rPr>
+          <w:rFonts w:ascii="Arial" w:eastAsia="Times New Roman" w:hAnsi="Arial" w:cs="Arial"/>
+        </w:rPr>
+        <w:tab/>
+      </w:r>
+      <w:r>
+        <w:rPr>
+          <w:rFonts w:ascii="Arial" w:eastAsia="Times New Roman" w:hAnsi="Arial" w:cs="Arial"/>
+        </w:rPr>
+        <w:tab/>
+      </w:r>
+      <w:r>
+        <w:rPr>
+          <w:rFonts w:ascii="Arial" w:eastAsia="Times New Roman" w:hAnsi="Arial" w:cs="Arial"/>
+        </w:rPr>
+        <w:tab/>
+      </w:r>
+      <w:r>
+        <w:rPr>
+          <w:rFonts w:ascii="Arial" w:eastAsia="Times New Roman" w:hAnsi="Arial" w:cs="Arial"/>
+          <w:color w:val="939598"/>
+        </w:rPr>
+        <w:t xml:space="preserve">Bachelor of </w:t>
+      </w:r>
+      <w:r>
+        <w:rPr>
+          <w:rFonts w:ascii="Arial" w:eastAsia="Times New Roman" w:hAnsi="Arial" w:cs="Arial"/>
+          <w:color w:val="939598"/>
+        </w:rPr>
+        <w:t>S</w:t>
+      </w:r>
+      <w:r>
+        <w:rPr>
+          <w:rFonts w:ascii="Arial" w:eastAsia="Times New Roman" w:hAnsi="Arial" w:cs="Arial"/>
+          <w:color w:val="939598"/>
+        </w:rPr>
+        <w:t>cience,</w:t>
+      </w:r>
+      <w:r>
+        <w:rPr>
+          <w:rFonts w:ascii="Arial" w:eastAsia="Times New Roman" w:hAnsi="Arial" w:cs="Arial"/>
+          <w:color w:val="939598"/>
+        </w:rPr>
+        <w:t xml:space="preserve"> </w:t>
+      </w:r>
+      <w:r>
+        <w:rPr>
+          <w:rFonts w:ascii="Arial" w:eastAsia="Times New Roman" w:hAnsi="Arial" w:cs="Arial"/>
+          <w:color w:val="939598"/>
+        </w:rPr>
+        <w:t xml:space="preserve">Business Administration - </w:t>
+      </w:r>
+      <w:r>
+        <w:rPr>
+          <w:rFonts w:ascii="Arial" w:eastAsia="Times New Roman" w:hAnsi="Arial" w:cs="Arial"/>
+          <w:color w:val="939598"/>
+        </w:rPr>
+        <w:t>Information Management</w:t>
+      </w:r>
+    </w:p>
+    <w:p>
+      <w:pPr>
+        <w:rPr>
+          <w:rFonts w:ascii="Arial" w:eastAsia="Times New Roman" w:hAnsi="Arial" w:cs="Arial"/>
+        </w:rPr>
+      </w:pPr>
+    </w:p>
+    <w:p>
+      <w:pPr>
+        <w:rPr>
+          <w:rFonts w:ascii="Arial" w:eastAsia="Times New Roman" w:hAnsi="Arial" w:cs="Arial"/>
+          <w:color w:val="6D6E71"/>
+          <w:sz w:val="22"/>
+          <w:szCs w:val="22"/>
+        </w:rPr>
+      </w:pPr>
+      <w:r>
+        <w:rPr>
+          <w:rFonts w:ascii="Arial" w:eastAsia="Times New Roman" w:hAnsi="Arial" w:cs="Arial"/>
+        </w:rPr>
+        <w:tab/>
+      </w:r>
+      <w:r>
+        <w:rPr>
+          <w:rFonts w:ascii="Arial" w:eastAsia="Times New Roman" w:hAnsi="Arial" w:cs="Arial"/>
+        </w:rPr>
+        <w:tab/>
+      </w:r>
+      <w:r>
+        <w:rPr>
+          <w:rFonts w:ascii="Arial" w:eastAsia="Times New Roman" w:hAnsi="Arial" w:cs="Arial"/>
+        </w:rPr>
+        <w:tab/>
+      </w:r>
+      <w:r>
+        <w:rPr>
+          <w:rFonts w:ascii="Arial" w:eastAsia="Times New Roman" w:hAnsi="Arial" w:cs="Arial"/>
+          <w:b/>
+          <w:color w:val="6D6E71"/>
+        </w:rPr>
+        <w:t>The Art Institute of Las Vegas</w:t>
+      </w:r>
+      <w:r>
+        <w:rPr>
+          <w:rFonts w:ascii="Arial" w:eastAsia="Times New Roman" w:hAnsi="Arial" w:cs="Arial"/>
+          <w:color w:val="6D6E71"/>
+        </w:rPr>
+        <w:tab/>
+      </w:r>
+      <w:r>
+        <w:rPr>
+          <w:rFonts w:ascii="Arial" w:eastAsia="Times New Roman" w:hAnsi="Arial" w:cs="Arial"/>
+          <w:color w:val="6D6E71"/>
+        </w:rPr>
+        <w:tab/>
+      </w:r>
+      <w:r>
+        <w:rPr>
+          <w:rFonts w:ascii="Arial" w:eastAsia="Times New Roman" w:hAnsi="Arial" w:cs="Arial"/>
+          <w:color w:val="6D6E71"/>
+        </w:rPr>
+        <w:tab/>
+      </w:r>
+      <w:r>
+        <w:rPr>
+          <w:rFonts w:ascii="Arial" w:eastAsia="Times New Roman" w:hAnsi="Arial" w:cs="Arial"/>
+          <w:color w:val="6D6E71"/>
+        </w:rPr>
+        <w:tab/>
+      </w:r>
+      <w:r>
+        <w:rPr>
+          <w:rFonts w:ascii="Arial" w:eastAsia="Times New Roman" w:hAnsi="Arial" w:cs="Arial"/>
+          <w:color w:val="6D6E71"/>
+        </w:rPr>
+        <w:tab/>
+        <w:t xml:space="preserve">       </w:t>
+      </w:r>
+      <w:r>
+        <w:rPr>
+          <w:rFonts w:ascii="Arial" w:eastAsia="Times New Roman" w:hAnsi="Arial" w:cs="Arial"/>
+          <w:color w:val="6D6E71"/>
+        </w:rPr>
+        <w:t xml:space="preserve"> </w:t>
+      </w:r>
+      <w:r>
+        <w:rPr>
+          <w:rFonts w:ascii="Arial" w:eastAsia="Times New Roman" w:hAnsi="Arial" w:cs="Arial"/>
           <w:color w:val="6D6E71"/>
           <w:sz w:val="22"/>
           <w:szCs w:val="22"/>
@@ -2575,17 +3091,6 @@
         </w:rPr>
         <w:t>, native proficiency</w:t>
       </w:r>
-    </w:p>
-    <w:p>
-      <w:pPr>
-        <w:rPr>
-          <w:rFonts w:ascii="Arial" w:eastAsia="Times New Roman" w:hAnsi="Arial" w:cs="Arial"/>
-          <w:b/>
-          <w:color w:val="6D6E71"/>
-          <w:sz w:val="22"/>
-          <w:szCs w:val="22"/>
-        </w:rPr>
-      </w:pPr>
     </w:p>
     <w:sectPr>
       <w:pgSz w:w="11900" w:h="16840"/>

</xml_diff>